<commit_message>
Comit tuah Push on that thang
</commit_message>
<xml_diff>
--- a/Dokumentacio.docx
+++ b/Dokumentacio.docx
@@ -1,6 +1,6 @@
 
 <file path=word/document.xml><?xml version="1.0" encoding="utf-8"?>
-<w:document xmlns:wpc="http://schemas.microsoft.com/office/word/2010/wordprocessingCanvas" xmlns:cx="http://schemas.microsoft.com/office/drawing/2014/chartex" xmlns:cx1="http://schemas.microsoft.com/office/drawing/2015/9/8/chartex" xmlns:cx2="http://schemas.microsoft.com/office/drawing/2015/10/21/chartex" xmlns:cx3="http://schemas.microsoft.com/office/drawing/2016/5/9/chartex" xmlns:cx4="http://schemas.microsoft.com/office/drawing/2016/5/10/chartex" xmlns:cx5="http://schemas.microsoft.com/office/drawing/2016/5/11/chartex" xmlns:cx6="http://schemas.microsoft.com/office/drawing/2016/5/12/chartex" xmlns:cx7="http://schemas.microsoft.com/office/drawing/2016/5/13/chartex" xmlns:cx8="http://schemas.microsoft.com/office/drawing/2016/5/14/chartex" xmlns:mc="http://schemas.openxmlformats.org/markup-compatibility/2006" xmlns:aink="http://schemas.microsoft.com/office/drawing/2016/ink" xmlns:am3d="http://schemas.microsoft.com/office/drawing/2017/model3d" xmlns:o="urn:schemas-microsoft-com:office:office" xmlns:oel="http://schemas.microsoft.com/office/2019/extlst" xmlns:r="http://schemas.openxmlformats.org/officeDocument/2006/relationships" xmlns:m="http://schemas.openxmlformats.org/officeDocument/2006/math" xmlns:v="urn:schemas-microsoft-com:vml" xmlns:wp14="http://schemas.microsoft.com/office/word/2010/wordprocessingDrawing" xmlns:wp="http://schemas.openxmlformats.org/drawingml/2006/wordprocessingDrawing" xmlns:w10="urn:schemas-microsoft-com:office:word" xmlns:w="http://schemas.openxmlformats.org/wordprocessingml/2006/main" xmlns:w14="http://schemas.microsoft.com/office/word/2010/wordml" xmlns:w15="http://schemas.microsoft.com/office/word/2012/wordml" xmlns:w16cex="http://schemas.microsoft.com/office/word/2018/wordml/cex" xmlns:w16cid="http://schemas.microsoft.com/office/word/2016/wordml/cid" xmlns:w16="http://schemas.microsoft.com/office/word/2018/wordml" xmlns:w16du="http://schemas.microsoft.com/office/word/2023/wordml/word16du" xmlns:w16sdtdh="http://schemas.microsoft.com/office/word/2020/wordml/sdtdatahash" xmlns:w16se="http://schemas.microsoft.com/office/word/2015/wordml/symex" xmlns:wpg="http://schemas.microsoft.com/office/word/2010/wordprocessingGroup" xmlns:wpi="http://schemas.microsoft.com/office/word/2010/wordprocessingInk" xmlns:wne="http://schemas.microsoft.com/office/word/2006/wordml" xmlns:wps="http://schemas.microsoft.com/office/word/2010/wordprocessingShape" mc:Ignorable="w14 w15 w16se w16cid w16 w16cex w16sdtdh w16du wp14">
+<w:document xmlns:wpc="http://schemas.microsoft.com/office/word/2010/wordprocessingCanvas" xmlns:cx="http://schemas.microsoft.com/office/drawing/2014/chartex" xmlns:cx1="http://schemas.microsoft.com/office/drawing/2015/9/8/chartex" xmlns:cx2="http://schemas.microsoft.com/office/drawing/2015/10/21/chartex" xmlns:cx3="http://schemas.microsoft.com/office/drawing/2016/5/9/chartex" xmlns:cx4="http://schemas.microsoft.com/office/drawing/2016/5/10/chartex" xmlns:cx5="http://schemas.microsoft.com/office/drawing/2016/5/11/chartex" xmlns:cx6="http://schemas.microsoft.com/office/drawing/2016/5/12/chartex" xmlns:cx7="http://schemas.microsoft.com/office/drawing/2016/5/13/chartex" xmlns:cx8="http://schemas.microsoft.com/office/drawing/2016/5/14/chartex" xmlns:mc="http://schemas.openxmlformats.org/markup-compatibility/2006" xmlns:aink="http://schemas.microsoft.com/office/drawing/2016/ink" xmlns:am3d="http://schemas.microsoft.com/office/drawing/2017/model3d" xmlns:o="urn:schemas-microsoft-com:office:office" xmlns:oel="http://schemas.microsoft.com/office/2019/extlst" xmlns:r="http://schemas.openxmlformats.org/officeDocument/2006/relationships" xmlns:m="http://schemas.openxmlformats.org/officeDocument/2006/math" xmlns:v="urn:schemas-microsoft-com:vml" xmlns:wp14="http://schemas.microsoft.com/office/word/2010/wordprocessingDrawing" xmlns:wp="http://schemas.openxmlformats.org/drawingml/2006/wordprocessingDrawing" xmlns:w10="urn:schemas-microsoft-com:office:word" xmlns:w="http://schemas.openxmlformats.org/wordprocessingml/2006/main" xmlns:w14="http://schemas.microsoft.com/office/word/2010/wordml" xmlns:w15="http://schemas.microsoft.com/office/word/2012/wordml" xmlns:w16cex="http://schemas.microsoft.com/office/word/2018/wordml/cex" xmlns:w16cid="http://schemas.microsoft.com/office/word/2016/wordml/cid" xmlns:w16="http://schemas.microsoft.com/office/word/2018/wordml" xmlns:w16du="http://schemas.microsoft.com/office/word/2023/wordml/word16du" xmlns:w16sdtdh="http://schemas.microsoft.com/office/word/2020/wordml/sdtdatahash" xmlns:w16sdtfl="http://schemas.microsoft.com/office/word/2024/wordml/sdtformatlock" xmlns:w16se="http://schemas.microsoft.com/office/word/2015/wordml/symex" xmlns:wpg="http://schemas.microsoft.com/office/word/2010/wordprocessingGroup" xmlns:wpi="http://schemas.microsoft.com/office/word/2010/wordprocessingInk" xmlns:wne="http://schemas.microsoft.com/office/word/2006/wordml" xmlns:wps="http://schemas.microsoft.com/office/word/2010/wordprocessingShape" mc:Ignorable="w14 w15 w16se w16cid w16 w16cex w16sdtdh w16sdtfl w16du wp14">
   <w:background w:color="FFFFFF"/>
   <w:body>
     <w:p>
@@ -210,7 +210,29 @@
           <w:sz w:val="44"/>
           <w:szCs w:val="44"/>
         </w:rPr>
-        <w:t>Mészáros Bence, Bojsza Bulcsú, J</w:t>
+        <w:t xml:space="preserve">Mészáros Bence, </w:t>
+      </w:r>
+      <w:proofErr w:type="spellStart"/>
+      <w:r>
+        <w:rPr>
+          <w:rFonts w:ascii="Arial" w:hAnsi="Arial" w:cs="Arial"/>
+          <w:b/>
+          <w:color w:val="800000"/>
+          <w:sz w:val="44"/>
+          <w:szCs w:val="44"/>
+        </w:rPr>
+        <w:t>Bojsza</w:t>
+      </w:r>
+      <w:proofErr w:type="spellEnd"/>
+      <w:r>
+        <w:rPr>
+          <w:rFonts w:ascii="Arial" w:hAnsi="Arial" w:cs="Arial"/>
+          <w:b/>
+          <w:color w:val="800000"/>
+          <w:sz w:val="44"/>
+          <w:szCs w:val="44"/>
+        </w:rPr>
+        <w:t xml:space="preserve"> Bulcsú, J</w:t>
       </w:r>
       <w:r>
         <w:rPr>
@@ -266,6 +288,7 @@
           <w:szCs w:val="36"/>
         </w:rPr>
       </w:pPr>
+      <w:proofErr w:type="spellStart"/>
       <w:r>
         <w:rPr>
           <w:rFonts w:ascii="Arial" w:hAnsi="Arial" w:cs="Arial"/>
@@ -274,7 +297,18 @@
           <w:sz w:val="36"/>
           <w:szCs w:val="36"/>
         </w:rPr>
-        <w:t>Balics Gábor</w:t>
+        <w:t>Balics</w:t>
+      </w:r>
+      <w:proofErr w:type="spellEnd"/>
+      <w:r>
+        <w:rPr>
+          <w:rFonts w:ascii="Arial" w:hAnsi="Arial" w:cs="Arial"/>
+          <w:b/>
+          <w:color w:val="800000"/>
+          <w:sz w:val="36"/>
+          <w:szCs w:val="36"/>
+        </w:rPr>
+        <w:t xml:space="preserve"> Gábor</w:t>
       </w:r>
     </w:p>
     <w:p>
@@ -1230,10 +1264,12 @@
           <w:szCs w:val="28"/>
         </w:rPr>
       </w:pPr>
+      <w:proofErr w:type="spellStart"/>
       <w:r>
         <w:lastRenderedPageBreak/>
         <w:t>Abstract</w:t>
       </w:r>
+      <w:proofErr w:type="spellEnd"/>
     </w:p>
     <w:p>
       <w:pPr>
@@ -1250,7 +1286,25 @@
           <w:sz w:val="28"/>
           <w:szCs w:val="28"/>
         </w:rPr>
-        <w:t>Körpörgő Car Marketplace</w:t>
+        <w:t xml:space="preserve">Körpörgő </w:t>
+      </w:r>
+      <w:proofErr w:type="spellStart"/>
+      <w:r>
+        <w:rPr>
+          <w:color w:val="800000"/>
+          <w:sz w:val="28"/>
+          <w:szCs w:val="28"/>
+        </w:rPr>
+        <w:t>Car</w:t>
+      </w:r>
+      <w:proofErr w:type="spellEnd"/>
+      <w:r>
+        <w:rPr>
+          <w:color w:val="800000"/>
+          <w:sz w:val="28"/>
+          <w:szCs w:val="28"/>
+        </w:rPr>
+        <w:t xml:space="preserve"> Marketplace</w:t>
       </w:r>
     </w:p>
     <w:p>
@@ -1357,13 +1411,13 @@
               <w:tab w:val="right" w:leader="dot" w:pos="8777"/>
             </w:tabs>
             <w:rPr>
-              <w:rFonts w:asciiTheme="minorHAnsi" w:eastAsiaTheme="minorEastAsia" w:hAnsiTheme="minorHAnsi" w:cstheme="minorBidi"/>
+              <w:rFonts w:asciiTheme="minorHAnsi" w:eastAsia="Times New Roman" w:hAnsiTheme="minorHAnsi" w:cstheme="minorBidi"/>
               <w:noProof/>
               <w:color w:val="auto"/>
-              <w:kern w:val="0"/>
-              <w:sz w:val="22"/>
-              <w:szCs w:val="22"/>
-              <w:lang w:val="en-US" w:eastAsia="en-US" w:bidi="ar-SA"/>
+              <w:kern w:val="2"/>
+              <w:szCs w:val="24"/>
+              <w:lang w:eastAsia="ii-CN" w:bidi="ar-SA"/>
+              <w14:ligatures w14:val="standardContextual"/>
             </w:rPr>
           </w:pPr>
           <w:r>
@@ -1375,7 +1429,7 @@
           <w:r>
             <w:fldChar w:fldCharType="separate"/>
           </w:r>
-          <w:hyperlink w:anchor="_Toc71644437" w:history="1">
+          <w:hyperlink w:anchor="_Toc192090364" w:history="1">
             <w:r>
               <w:rPr>
                 <w:rStyle w:val="Hiperhivatkozs"/>
@@ -1385,13 +1439,13 @@
             </w:r>
             <w:r>
               <w:rPr>
-                <w:rFonts w:asciiTheme="minorHAnsi" w:eastAsiaTheme="minorEastAsia" w:hAnsiTheme="minorHAnsi" w:cstheme="minorBidi"/>
+                <w:rFonts w:asciiTheme="minorHAnsi" w:eastAsia="Times New Roman" w:hAnsiTheme="minorHAnsi" w:cstheme="minorBidi"/>
                 <w:noProof/>
                 <w:color w:val="auto"/>
-                <w:kern w:val="0"/>
-                <w:sz w:val="22"/>
-                <w:szCs w:val="22"/>
-                <w:lang w:val="en-US" w:eastAsia="en-US" w:bidi="ar-SA"/>
+                <w:kern w:val="2"/>
+                <w:szCs w:val="24"/>
+                <w:lang w:eastAsia="ii-CN" w:bidi="ar-SA"/>
+                <w14:ligatures w14:val="standardContextual"/>
               </w:rPr>
               <w:tab/>
             </w:r>
@@ -1400,7 +1454,7 @@
                 <w:rStyle w:val="Hiperhivatkozs"/>
                 <w:noProof/>
               </w:rPr>
-              <w:t>Fő fejezet cím</w:t>
+              <w:t>Bevezetés</w:t>
             </w:r>
             <w:r>
               <w:rPr>
@@ -1414,7 +1468,41 @@
                 <w:noProof/>
                 <w:webHidden/>
               </w:rPr>
-              <w:t>1</w:t>
+              <w:fldChar w:fldCharType="begin"/>
+            </w:r>
+            <w:r>
+              <w:rPr>
+                <w:noProof/>
+                <w:webHidden/>
+              </w:rPr>
+              <w:instrText xml:space="preserve"> PAGEREF _Toc192090364 \h </w:instrText>
+            </w:r>
+            <w:r>
+              <w:rPr>
+                <w:noProof/>
+                <w:webHidden/>
+              </w:rPr>
+            </w:r>
+            <w:r>
+              <w:rPr>
+                <w:noProof/>
+                <w:webHidden/>
+              </w:rPr>
+              <w:fldChar w:fldCharType="separate"/>
+            </w:r>
+            <w:r>
+              <w:rPr>
+                <w:noProof/>
+                <w:webHidden/>
+              </w:rPr>
+              <w:t>6</w:t>
+            </w:r>
+            <w:r>
+              <w:rPr>
+                <w:noProof/>
+                <w:webHidden/>
+              </w:rPr>
+              <w:fldChar w:fldCharType="end"/>
             </w:r>
           </w:hyperlink>
         </w:p>
@@ -1422,20 +1510,20 @@
           <w:pPr>
             <w:pStyle w:val="TJ2"/>
             <w:tabs>
-              <w:tab w:val="left" w:pos="880"/>
+              <w:tab w:val="left" w:pos="960"/>
               <w:tab w:val="right" w:leader="dot" w:pos="8777"/>
             </w:tabs>
             <w:rPr>
-              <w:rFonts w:asciiTheme="minorHAnsi" w:eastAsiaTheme="minorEastAsia" w:hAnsiTheme="minorHAnsi" w:cstheme="minorBidi"/>
+              <w:rFonts w:asciiTheme="minorHAnsi" w:eastAsia="Times New Roman" w:hAnsiTheme="minorHAnsi" w:cstheme="minorBidi"/>
               <w:noProof/>
               <w:color w:val="auto"/>
-              <w:kern w:val="0"/>
-              <w:sz w:val="22"/>
-              <w:szCs w:val="22"/>
-              <w:lang w:val="en-US" w:eastAsia="en-US" w:bidi="ar-SA"/>
+              <w:kern w:val="2"/>
+              <w:szCs w:val="24"/>
+              <w:lang w:eastAsia="ii-CN" w:bidi="ar-SA"/>
+              <w14:ligatures w14:val="standardContextual"/>
             </w:rPr>
           </w:pPr>
-          <w:hyperlink w:anchor="_Toc71644438" w:history="1">
+          <w:hyperlink w:anchor="_Toc192090365" w:history="1">
             <w:r>
               <w:rPr>
                 <w:rStyle w:val="Hiperhivatkozs"/>
@@ -1445,13 +1533,13 @@
             </w:r>
             <w:r>
               <w:rPr>
-                <w:rFonts w:asciiTheme="minorHAnsi" w:eastAsiaTheme="minorEastAsia" w:hAnsiTheme="minorHAnsi" w:cstheme="minorBidi"/>
+                <w:rFonts w:asciiTheme="minorHAnsi" w:eastAsia="Times New Roman" w:hAnsiTheme="minorHAnsi" w:cstheme="minorBidi"/>
                 <w:noProof/>
                 <w:color w:val="auto"/>
-                <w:kern w:val="0"/>
-                <w:sz w:val="22"/>
-                <w:szCs w:val="22"/>
-                <w:lang w:val="en-US" w:eastAsia="en-US" w:bidi="ar-SA"/>
+                <w:kern w:val="2"/>
+                <w:szCs w:val="24"/>
+                <w:lang w:eastAsia="ii-CN" w:bidi="ar-SA"/>
+                <w14:ligatures w14:val="standardContextual"/>
               </w:rPr>
               <w:tab/>
             </w:r>
@@ -1460,7 +1548,7 @@
                 <w:rStyle w:val="Hiperhivatkozs"/>
                 <w:noProof/>
               </w:rPr>
-              <w:t>Alfejezet 1-es szint</w:t>
+              <w:t>Témaválasztás indoklása</w:t>
             </w:r>
             <w:r>
               <w:rPr>
@@ -1481,7 +1569,7 @@
                 <w:noProof/>
                 <w:webHidden/>
               </w:rPr>
-              <w:instrText xml:space="preserve"> PAGEREF _Toc71644438 \h </w:instrText>
+              <w:instrText xml:space="preserve"> PAGEREF _Toc192090365 \h </w:instrText>
             </w:r>
             <w:r>
               <w:rPr>
@@ -1501,7 +1589,7 @@
                 <w:noProof/>
                 <w:webHidden/>
               </w:rPr>
-              <w:t>3</w:t>
+              <w:t>6</w:t>
             </w:r>
             <w:r>
               <w:rPr>
@@ -1514,38 +1602,38 @@
         </w:p>
         <w:p>
           <w:pPr>
-            <w:pStyle w:val="TJ3"/>
+            <w:pStyle w:val="TJ2"/>
             <w:tabs>
-              <w:tab w:val="left" w:pos="1320"/>
+              <w:tab w:val="left" w:pos="960"/>
               <w:tab w:val="right" w:leader="dot" w:pos="8777"/>
             </w:tabs>
             <w:rPr>
-              <w:rFonts w:asciiTheme="minorHAnsi" w:eastAsiaTheme="minorEastAsia" w:hAnsiTheme="minorHAnsi" w:cstheme="minorBidi"/>
+              <w:rFonts w:asciiTheme="minorHAnsi" w:eastAsia="Times New Roman" w:hAnsiTheme="minorHAnsi" w:cstheme="minorBidi"/>
               <w:noProof/>
               <w:color w:val="auto"/>
-              <w:kern w:val="0"/>
-              <w:sz w:val="22"/>
-              <w:szCs w:val="22"/>
-              <w:lang w:val="en-US" w:eastAsia="en-US" w:bidi="ar-SA"/>
+              <w:kern w:val="2"/>
+              <w:szCs w:val="24"/>
+              <w:lang w:eastAsia="ii-CN" w:bidi="ar-SA"/>
+              <w14:ligatures w14:val="standardContextual"/>
             </w:rPr>
           </w:pPr>
-          <w:hyperlink w:anchor="_Toc71644439" w:history="1">
+          <w:hyperlink w:anchor="_Toc192090366" w:history="1">
             <w:r>
               <w:rPr>
                 <w:rStyle w:val="Hiperhivatkozs"/>
                 <w:noProof/>
               </w:rPr>
-              <w:t>1.1.1.</w:t>
-            </w:r>
-            <w:r>
-              <w:rPr>
-                <w:rFonts w:asciiTheme="minorHAnsi" w:eastAsiaTheme="minorEastAsia" w:hAnsiTheme="minorHAnsi" w:cstheme="minorBidi"/>
+              <w:t>1.2.</w:t>
+            </w:r>
+            <w:r>
+              <w:rPr>
+                <w:rFonts w:asciiTheme="minorHAnsi" w:eastAsia="Times New Roman" w:hAnsiTheme="minorHAnsi" w:cstheme="minorBidi"/>
                 <w:noProof/>
                 <w:color w:val="auto"/>
-                <w:kern w:val="0"/>
-                <w:sz w:val="22"/>
-                <w:szCs w:val="22"/>
-                <w:lang w:val="en-US" w:eastAsia="en-US" w:bidi="ar-SA"/>
+                <w:kern w:val="2"/>
+                <w:szCs w:val="24"/>
+                <w:lang w:eastAsia="ii-CN" w:bidi="ar-SA"/>
+                <w14:ligatures w14:val="standardContextual"/>
               </w:rPr>
               <w:tab/>
             </w:r>
@@ -1554,7 +1642,7 @@
                 <w:rStyle w:val="Hiperhivatkozs"/>
                 <w:noProof/>
               </w:rPr>
-              <w:t>Alfejezet 2-es szint</w:t>
+              <w:t>Célkitűzés</w:t>
             </w:r>
             <w:r>
               <w:rPr>
@@ -1575,7 +1663,7 @@
                 <w:noProof/>
                 <w:webHidden/>
               </w:rPr>
-              <w:instrText xml:space="preserve"> PAGEREF _Toc71644439 \h </w:instrText>
+              <w:instrText xml:space="preserve"> PAGEREF _Toc192090366 \h </w:instrText>
             </w:r>
             <w:r>
               <w:rPr>
@@ -1595,7 +1683,101 @@
                 <w:noProof/>
                 <w:webHidden/>
               </w:rPr>
-              <w:t>3</w:t>
+              <w:t>6</w:t>
+            </w:r>
+            <w:r>
+              <w:rPr>
+                <w:noProof/>
+                <w:webHidden/>
+              </w:rPr>
+              <w:fldChar w:fldCharType="end"/>
+            </w:r>
+          </w:hyperlink>
+        </w:p>
+        <w:p>
+          <w:pPr>
+            <w:pStyle w:val="TJ2"/>
+            <w:tabs>
+              <w:tab w:val="left" w:pos="960"/>
+              <w:tab w:val="right" w:leader="dot" w:pos="8777"/>
+            </w:tabs>
+            <w:rPr>
+              <w:rFonts w:asciiTheme="minorHAnsi" w:eastAsia="Times New Roman" w:hAnsiTheme="minorHAnsi" w:cstheme="minorBidi"/>
+              <w:noProof/>
+              <w:color w:val="auto"/>
+              <w:kern w:val="2"/>
+              <w:szCs w:val="24"/>
+              <w:lang w:eastAsia="ii-CN" w:bidi="ar-SA"/>
+              <w14:ligatures w14:val="standardContextual"/>
+            </w:rPr>
+          </w:pPr>
+          <w:hyperlink w:anchor="_Toc192090367" w:history="1">
+            <w:r>
+              <w:rPr>
+                <w:rStyle w:val="Hiperhivatkozs"/>
+                <w:noProof/>
+              </w:rPr>
+              <w:t>1.3.</w:t>
+            </w:r>
+            <w:r>
+              <w:rPr>
+                <w:rFonts w:asciiTheme="minorHAnsi" w:eastAsia="Times New Roman" w:hAnsiTheme="minorHAnsi" w:cstheme="minorBidi"/>
+                <w:noProof/>
+                <w:color w:val="auto"/>
+                <w:kern w:val="2"/>
+                <w:szCs w:val="24"/>
+                <w:lang w:eastAsia="ii-CN" w:bidi="ar-SA"/>
+                <w14:ligatures w14:val="standardContextual"/>
+              </w:rPr>
+              <w:tab/>
+            </w:r>
+            <w:r>
+              <w:rPr>
+                <w:rStyle w:val="Hiperhivatkozs"/>
+                <w:noProof/>
+              </w:rPr>
+              <w:t>Kiknek szánjuk a weboldalt</w:t>
+            </w:r>
+            <w:r>
+              <w:rPr>
+                <w:noProof/>
+                <w:webHidden/>
+              </w:rPr>
+              <w:tab/>
+            </w:r>
+            <w:r>
+              <w:rPr>
+                <w:noProof/>
+                <w:webHidden/>
+              </w:rPr>
+              <w:fldChar w:fldCharType="begin"/>
+            </w:r>
+            <w:r>
+              <w:rPr>
+                <w:noProof/>
+                <w:webHidden/>
+              </w:rPr>
+              <w:instrText xml:space="preserve"> PAGEREF _Toc192090367 \h </w:instrText>
+            </w:r>
+            <w:r>
+              <w:rPr>
+                <w:noProof/>
+                <w:webHidden/>
+              </w:rPr>
+            </w:r>
+            <w:r>
+              <w:rPr>
+                <w:noProof/>
+                <w:webHidden/>
+              </w:rPr>
+              <w:fldChar w:fldCharType="separate"/>
+            </w:r>
+            <w:r>
+              <w:rPr>
+                <w:noProof/>
+                <w:webHidden/>
+              </w:rPr>
+              <w:t>6</w:t>
             </w:r>
             <w:r>
               <w:rPr>
@@ -1614,16 +1796,16 @@
               <w:tab w:val="right" w:leader="dot" w:pos="8777"/>
             </w:tabs>
             <w:rPr>
-              <w:rFonts w:asciiTheme="minorHAnsi" w:eastAsiaTheme="minorEastAsia" w:hAnsiTheme="minorHAnsi" w:cstheme="minorBidi"/>
+              <w:rFonts w:asciiTheme="minorHAnsi" w:eastAsia="Times New Roman" w:hAnsiTheme="minorHAnsi" w:cstheme="minorBidi"/>
               <w:noProof/>
               <w:color w:val="auto"/>
-              <w:kern w:val="0"/>
-              <w:sz w:val="22"/>
-              <w:szCs w:val="22"/>
-              <w:lang w:val="en-US" w:eastAsia="en-US" w:bidi="ar-SA"/>
+              <w:kern w:val="2"/>
+              <w:szCs w:val="24"/>
+              <w:lang w:eastAsia="ii-CN" w:bidi="ar-SA"/>
+              <w14:ligatures w14:val="standardContextual"/>
             </w:rPr>
           </w:pPr>
-          <w:hyperlink w:anchor="_Toc71644440" w:history="1">
+          <w:hyperlink w:anchor="_Toc192090368" w:history="1">
             <w:r>
               <w:rPr>
                 <w:rStyle w:val="Hiperhivatkozs"/>
@@ -1633,13 +1815,13 @@
             </w:r>
             <w:r>
               <w:rPr>
-                <w:rFonts w:asciiTheme="minorHAnsi" w:eastAsiaTheme="minorEastAsia" w:hAnsiTheme="minorHAnsi" w:cstheme="minorBidi"/>
+                <w:rFonts w:asciiTheme="minorHAnsi" w:eastAsia="Times New Roman" w:hAnsiTheme="minorHAnsi" w:cstheme="minorBidi"/>
                 <w:noProof/>
                 <w:color w:val="auto"/>
-                <w:kern w:val="0"/>
-                <w:sz w:val="22"/>
-                <w:szCs w:val="22"/>
-                <w:lang w:val="en-US" w:eastAsia="en-US" w:bidi="ar-SA"/>
+                <w:kern w:val="2"/>
+                <w:szCs w:val="24"/>
+                <w:lang w:eastAsia="ii-CN" w:bidi="ar-SA"/>
+                <w14:ligatures w14:val="standardContextual"/>
               </w:rPr>
               <w:tab/>
             </w:r>
@@ -1648,7 +1830,7 @@
                 <w:rStyle w:val="Hiperhivatkozs"/>
                 <w:noProof/>
               </w:rPr>
-              <w:t>Irodalomjegyzék</w:t>
+              <w:t>Fejlesztői dokumentáció</w:t>
             </w:r>
             <w:r>
               <w:rPr>
@@ -1669,7 +1851,7 @@
                 <w:noProof/>
                 <w:webHidden/>
               </w:rPr>
-              <w:instrText xml:space="preserve"> PAGEREF _Toc71644440 \h </w:instrText>
+              <w:instrText xml:space="preserve"> PAGEREF _Toc192090368 \h </w:instrText>
             </w:r>
             <w:r>
               <w:rPr>
@@ -1689,7 +1871,759 @@
                 <w:noProof/>
                 <w:webHidden/>
               </w:rPr>
-              <w:t>3</w:t>
+              <w:t>7</w:t>
+            </w:r>
+            <w:r>
+              <w:rPr>
+                <w:noProof/>
+                <w:webHidden/>
+              </w:rPr>
+              <w:fldChar w:fldCharType="end"/>
+            </w:r>
+          </w:hyperlink>
+        </w:p>
+        <w:p>
+          <w:pPr>
+            <w:pStyle w:val="TJ2"/>
+            <w:tabs>
+              <w:tab w:val="left" w:pos="960"/>
+              <w:tab w:val="right" w:leader="dot" w:pos="8777"/>
+            </w:tabs>
+            <w:rPr>
+              <w:rFonts w:asciiTheme="minorHAnsi" w:eastAsia="Times New Roman" w:hAnsiTheme="minorHAnsi" w:cstheme="minorBidi"/>
+              <w:noProof/>
+              <w:color w:val="auto"/>
+              <w:kern w:val="2"/>
+              <w:szCs w:val="24"/>
+              <w:lang w:eastAsia="ii-CN" w:bidi="ar-SA"/>
+              <w14:ligatures w14:val="standardContextual"/>
+            </w:rPr>
+          </w:pPr>
+          <w:hyperlink w:anchor="_Toc192090369" w:history="1">
+            <w:r>
+              <w:rPr>
+                <w:rStyle w:val="Hiperhivatkozs"/>
+                <w:noProof/>
+              </w:rPr>
+              <w:t>2.1.</w:t>
+            </w:r>
+            <w:r>
+              <w:rPr>
+                <w:rFonts w:asciiTheme="minorHAnsi" w:eastAsia="Times New Roman" w:hAnsiTheme="minorHAnsi" w:cstheme="minorBidi"/>
+                <w:noProof/>
+                <w:color w:val="auto"/>
+                <w:kern w:val="2"/>
+                <w:szCs w:val="24"/>
+                <w:lang w:eastAsia="ii-CN" w:bidi="ar-SA"/>
+                <w14:ligatures w14:val="standardContextual"/>
+              </w:rPr>
+              <w:tab/>
+            </w:r>
+            <w:r>
+              <w:rPr>
+                <w:rStyle w:val="Hiperhivatkozs"/>
+                <w:noProof/>
+              </w:rPr>
+              <w:t>Fejlesztői környezet</w:t>
+            </w:r>
+            <w:r>
+              <w:rPr>
+                <w:noProof/>
+                <w:webHidden/>
+              </w:rPr>
+              <w:tab/>
+            </w:r>
+            <w:r>
+              <w:rPr>
+                <w:noProof/>
+                <w:webHidden/>
+              </w:rPr>
+              <w:fldChar w:fldCharType="begin"/>
+            </w:r>
+            <w:r>
+              <w:rPr>
+                <w:noProof/>
+                <w:webHidden/>
+              </w:rPr>
+              <w:instrText xml:space="preserve"> PAGEREF _Toc192090369 \h </w:instrText>
+            </w:r>
+            <w:r>
+              <w:rPr>
+                <w:noProof/>
+                <w:webHidden/>
+              </w:rPr>
+            </w:r>
+            <w:r>
+              <w:rPr>
+                <w:noProof/>
+                <w:webHidden/>
+              </w:rPr>
+              <w:fldChar w:fldCharType="separate"/>
+            </w:r>
+            <w:r>
+              <w:rPr>
+                <w:noProof/>
+                <w:webHidden/>
+              </w:rPr>
+              <w:t>7</w:t>
+            </w:r>
+            <w:r>
+              <w:rPr>
+                <w:noProof/>
+                <w:webHidden/>
+              </w:rPr>
+              <w:fldChar w:fldCharType="end"/>
+            </w:r>
+          </w:hyperlink>
+        </w:p>
+        <w:p>
+          <w:pPr>
+            <w:pStyle w:val="TJ2"/>
+            <w:tabs>
+              <w:tab w:val="left" w:pos="960"/>
+              <w:tab w:val="right" w:leader="dot" w:pos="8777"/>
+            </w:tabs>
+            <w:rPr>
+              <w:rFonts w:asciiTheme="minorHAnsi" w:eastAsia="Times New Roman" w:hAnsiTheme="minorHAnsi" w:cstheme="minorBidi"/>
+              <w:noProof/>
+              <w:color w:val="auto"/>
+              <w:kern w:val="2"/>
+              <w:szCs w:val="24"/>
+              <w:lang w:eastAsia="ii-CN" w:bidi="ar-SA"/>
+              <w14:ligatures w14:val="standardContextual"/>
+            </w:rPr>
+          </w:pPr>
+          <w:hyperlink w:anchor="_Toc192090370" w:history="1">
+            <w:r>
+              <w:rPr>
+                <w:rStyle w:val="Hiperhivatkozs"/>
+                <w:noProof/>
+              </w:rPr>
+              <w:t>2.2.</w:t>
+            </w:r>
+            <w:r>
+              <w:rPr>
+                <w:rFonts w:asciiTheme="minorHAnsi" w:eastAsia="Times New Roman" w:hAnsiTheme="minorHAnsi" w:cstheme="minorBidi"/>
+                <w:noProof/>
+                <w:color w:val="auto"/>
+                <w:kern w:val="2"/>
+                <w:szCs w:val="24"/>
+                <w:lang w:eastAsia="ii-CN" w:bidi="ar-SA"/>
+                <w14:ligatures w14:val="standardContextual"/>
+              </w:rPr>
+              <w:tab/>
+            </w:r>
+            <w:r>
+              <w:rPr>
+                <w:rStyle w:val="Hiperhivatkozs"/>
+                <w:noProof/>
+              </w:rPr>
+              <w:t>Github és Git környezet</w:t>
+            </w:r>
+            <w:r>
+              <w:rPr>
+                <w:noProof/>
+                <w:webHidden/>
+              </w:rPr>
+              <w:tab/>
+            </w:r>
+            <w:r>
+              <w:rPr>
+                <w:noProof/>
+                <w:webHidden/>
+              </w:rPr>
+              <w:fldChar w:fldCharType="begin"/>
+            </w:r>
+            <w:r>
+              <w:rPr>
+                <w:noProof/>
+                <w:webHidden/>
+              </w:rPr>
+              <w:instrText xml:space="preserve"> PAGEREF _Toc192090370 \h </w:instrText>
+            </w:r>
+            <w:r>
+              <w:rPr>
+                <w:noProof/>
+                <w:webHidden/>
+              </w:rPr>
+            </w:r>
+            <w:r>
+              <w:rPr>
+                <w:noProof/>
+                <w:webHidden/>
+              </w:rPr>
+              <w:fldChar w:fldCharType="separate"/>
+            </w:r>
+            <w:r>
+              <w:rPr>
+                <w:noProof/>
+                <w:webHidden/>
+              </w:rPr>
+              <w:t>7</w:t>
+            </w:r>
+            <w:r>
+              <w:rPr>
+                <w:noProof/>
+                <w:webHidden/>
+              </w:rPr>
+              <w:fldChar w:fldCharType="end"/>
+            </w:r>
+          </w:hyperlink>
+        </w:p>
+        <w:p>
+          <w:pPr>
+            <w:pStyle w:val="TJ2"/>
+            <w:tabs>
+              <w:tab w:val="left" w:pos="960"/>
+              <w:tab w:val="right" w:leader="dot" w:pos="8777"/>
+            </w:tabs>
+            <w:rPr>
+              <w:rFonts w:asciiTheme="minorHAnsi" w:eastAsia="Times New Roman" w:hAnsiTheme="minorHAnsi" w:cstheme="minorBidi"/>
+              <w:noProof/>
+              <w:color w:val="auto"/>
+              <w:kern w:val="2"/>
+              <w:szCs w:val="24"/>
+              <w:lang w:eastAsia="ii-CN" w:bidi="ar-SA"/>
+              <w14:ligatures w14:val="standardContextual"/>
+            </w:rPr>
+          </w:pPr>
+          <w:hyperlink w:anchor="_Toc192090371" w:history="1">
+            <w:r>
+              <w:rPr>
+                <w:rStyle w:val="Hiperhivatkozs"/>
+                <w:noProof/>
+              </w:rPr>
+              <w:t>2.3.</w:t>
+            </w:r>
+            <w:r>
+              <w:rPr>
+                <w:rFonts w:asciiTheme="minorHAnsi" w:eastAsia="Times New Roman" w:hAnsiTheme="minorHAnsi" w:cstheme="minorBidi"/>
+                <w:noProof/>
+                <w:color w:val="auto"/>
+                <w:kern w:val="2"/>
+                <w:szCs w:val="24"/>
+                <w:lang w:eastAsia="ii-CN" w:bidi="ar-SA"/>
+                <w14:ligatures w14:val="standardContextual"/>
+              </w:rPr>
+              <w:tab/>
+            </w:r>
+            <w:r>
+              <w:rPr>
+                <w:rStyle w:val="Hiperhivatkozs"/>
+                <w:noProof/>
+              </w:rPr>
+              <w:t>Kialakított adatszerkezet és annak részletes bemutatása</w:t>
+            </w:r>
+            <w:r>
+              <w:rPr>
+                <w:noProof/>
+                <w:webHidden/>
+              </w:rPr>
+              <w:tab/>
+            </w:r>
+            <w:r>
+              <w:rPr>
+                <w:noProof/>
+                <w:webHidden/>
+              </w:rPr>
+              <w:fldChar w:fldCharType="begin"/>
+            </w:r>
+            <w:r>
+              <w:rPr>
+                <w:noProof/>
+                <w:webHidden/>
+              </w:rPr>
+              <w:instrText xml:space="preserve"> PAGEREF _Toc192090371 \h </w:instrText>
+            </w:r>
+            <w:r>
+              <w:rPr>
+                <w:noProof/>
+                <w:webHidden/>
+              </w:rPr>
+            </w:r>
+            <w:r>
+              <w:rPr>
+                <w:noProof/>
+                <w:webHidden/>
+              </w:rPr>
+              <w:fldChar w:fldCharType="separate"/>
+            </w:r>
+            <w:r>
+              <w:rPr>
+                <w:noProof/>
+                <w:webHidden/>
+              </w:rPr>
+              <w:t>8</w:t>
+            </w:r>
+            <w:r>
+              <w:rPr>
+                <w:noProof/>
+                <w:webHidden/>
+              </w:rPr>
+              <w:fldChar w:fldCharType="end"/>
+            </w:r>
+          </w:hyperlink>
+        </w:p>
+        <w:p>
+          <w:pPr>
+            <w:pStyle w:val="TJ3"/>
+            <w:tabs>
+              <w:tab w:val="left" w:pos="1440"/>
+              <w:tab w:val="right" w:leader="dot" w:pos="8777"/>
+            </w:tabs>
+            <w:rPr>
+              <w:rFonts w:asciiTheme="minorHAnsi" w:eastAsia="Times New Roman" w:hAnsiTheme="minorHAnsi" w:cstheme="minorBidi"/>
+              <w:noProof/>
+              <w:color w:val="auto"/>
+              <w:kern w:val="2"/>
+              <w:szCs w:val="24"/>
+              <w:lang w:eastAsia="ii-CN" w:bidi="ar-SA"/>
+              <w14:ligatures w14:val="standardContextual"/>
+            </w:rPr>
+          </w:pPr>
+          <w:hyperlink w:anchor="_Toc192090372" w:history="1">
+            <w:r>
+              <w:rPr>
+                <w:rStyle w:val="Hiperhivatkozs"/>
+                <w:noProof/>
+              </w:rPr>
+              <w:t>2.3.1.</w:t>
+            </w:r>
+            <w:r>
+              <w:rPr>
+                <w:rFonts w:asciiTheme="minorHAnsi" w:eastAsia="Times New Roman" w:hAnsiTheme="minorHAnsi" w:cstheme="minorBidi"/>
+                <w:noProof/>
+                <w:color w:val="auto"/>
+                <w:kern w:val="2"/>
+                <w:szCs w:val="24"/>
+                <w:lang w:eastAsia="ii-CN" w:bidi="ar-SA"/>
+                <w14:ligatures w14:val="standardContextual"/>
+              </w:rPr>
+              <w:tab/>
+            </w:r>
+            <w:r>
+              <w:rPr>
+                <w:rStyle w:val="Hiperhivatkozs"/>
+                <w:noProof/>
+              </w:rPr>
+              <w:t>Adatbázis diagramm</w:t>
+            </w:r>
+            <w:r>
+              <w:rPr>
+                <w:noProof/>
+                <w:webHidden/>
+              </w:rPr>
+              <w:tab/>
+            </w:r>
+            <w:r>
+              <w:rPr>
+                <w:noProof/>
+                <w:webHidden/>
+              </w:rPr>
+              <w:fldChar w:fldCharType="begin"/>
+            </w:r>
+            <w:r>
+              <w:rPr>
+                <w:noProof/>
+                <w:webHidden/>
+              </w:rPr>
+              <w:instrText xml:space="preserve"> PAGEREF _Toc192090372 \h </w:instrText>
+            </w:r>
+            <w:r>
+              <w:rPr>
+                <w:noProof/>
+                <w:webHidden/>
+              </w:rPr>
+            </w:r>
+            <w:r>
+              <w:rPr>
+                <w:noProof/>
+                <w:webHidden/>
+              </w:rPr>
+              <w:fldChar w:fldCharType="separate"/>
+            </w:r>
+            <w:r>
+              <w:rPr>
+                <w:noProof/>
+                <w:webHidden/>
+              </w:rPr>
+              <w:t>8</w:t>
+            </w:r>
+            <w:r>
+              <w:rPr>
+                <w:noProof/>
+                <w:webHidden/>
+              </w:rPr>
+              <w:fldChar w:fldCharType="end"/>
+            </w:r>
+          </w:hyperlink>
+        </w:p>
+        <w:p>
+          <w:pPr>
+            <w:pStyle w:val="TJ3"/>
+            <w:tabs>
+              <w:tab w:val="left" w:pos="1440"/>
+              <w:tab w:val="right" w:leader="dot" w:pos="8777"/>
+            </w:tabs>
+            <w:rPr>
+              <w:rFonts w:asciiTheme="minorHAnsi" w:eastAsia="Times New Roman" w:hAnsiTheme="minorHAnsi" w:cstheme="minorBidi"/>
+              <w:noProof/>
+              <w:color w:val="auto"/>
+              <w:kern w:val="2"/>
+              <w:szCs w:val="24"/>
+              <w:lang w:eastAsia="ii-CN" w:bidi="ar-SA"/>
+              <w14:ligatures w14:val="standardContextual"/>
+            </w:rPr>
+          </w:pPr>
+          <w:hyperlink w:anchor="_Toc192090373" w:history="1">
+            <w:r>
+              <w:rPr>
+                <w:rStyle w:val="Hiperhivatkozs"/>
+                <w:noProof/>
+              </w:rPr>
+              <w:t>2.3.2.</w:t>
+            </w:r>
+            <w:r>
+              <w:rPr>
+                <w:rFonts w:asciiTheme="minorHAnsi" w:eastAsia="Times New Roman" w:hAnsiTheme="minorHAnsi" w:cstheme="minorBidi"/>
+                <w:noProof/>
+                <w:color w:val="auto"/>
+                <w:kern w:val="2"/>
+                <w:szCs w:val="24"/>
+                <w:lang w:eastAsia="ii-CN" w:bidi="ar-SA"/>
+                <w14:ligatures w14:val="standardContextual"/>
+              </w:rPr>
+              <w:tab/>
+            </w:r>
+            <w:r>
+              <w:rPr>
+                <w:rStyle w:val="Hiperhivatkozs"/>
+                <w:noProof/>
+              </w:rPr>
+              <w:t>User tábla</w:t>
+            </w:r>
+            <w:r>
+              <w:rPr>
+                <w:noProof/>
+                <w:webHidden/>
+              </w:rPr>
+              <w:tab/>
+            </w:r>
+            <w:r>
+              <w:rPr>
+                <w:noProof/>
+                <w:webHidden/>
+              </w:rPr>
+              <w:fldChar w:fldCharType="begin"/>
+            </w:r>
+            <w:r>
+              <w:rPr>
+                <w:noProof/>
+                <w:webHidden/>
+              </w:rPr>
+              <w:instrText xml:space="preserve"> PAGEREF _Toc192090373 \h </w:instrText>
+            </w:r>
+            <w:r>
+              <w:rPr>
+                <w:noProof/>
+                <w:webHidden/>
+              </w:rPr>
+            </w:r>
+            <w:r>
+              <w:rPr>
+                <w:noProof/>
+                <w:webHidden/>
+              </w:rPr>
+              <w:fldChar w:fldCharType="separate"/>
+            </w:r>
+            <w:r>
+              <w:rPr>
+                <w:noProof/>
+                <w:webHidden/>
+              </w:rPr>
+              <w:t>9</w:t>
+            </w:r>
+            <w:r>
+              <w:rPr>
+                <w:noProof/>
+                <w:webHidden/>
+              </w:rPr>
+              <w:fldChar w:fldCharType="end"/>
+            </w:r>
+          </w:hyperlink>
+        </w:p>
+        <w:p>
+          <w:pPr>
+            <w:pStyle w:val="TJ3"/>
+            <w:tabs>
+              <w:tab w:val="left" w:pos="1440"/>
+              <w:tab w:val="right" w:leader="dot" w:pos="8777"/>
+            </w:tabs>
+            <w:rPr>
+              <w:rFonts w:asciiTheme="minorHAnsi" w:eastAsia="Times New Roman" w:hAnsiTheme="minorHAnsi" w:cstheme="minorBidi"/>
+              <w:noProof/>
+              <w:color w:val="auto"/>
+              <w:kern w:val="2"/>
+              <w:szCs w:val="24"/>
+              <w:lang w:eastAsia="ii-CN" w:bidi="ar-SA"/>
+              <w14:ligatures w14:val="standardContextual"/>
+            </w:rPr>
+          </w:pPr>
+          <w:hyperlink w:anchor="_Toc192090374" w:history="1">
+            <w:r>
+              <w:rPr>
+                <w:rStyle w:val="Hiperhivatkozs"/>
+                <w:noProof/>
+              </w:rPr>
+              <w:t>2.3.3.</w:t>
+            </w:r>
+            <w:r>
+              <w:rPr>
+                <w:rFonts w:asciiTheme="minorHAnsi" w:eastAsia="Times New Roman" w:hAnsiTheme="minorHAnsi" w:cstheme="minorBidi"/>
+                <w:noProof/>
+                <w:color w:val="auto"/>
+                <w:kern w:val="2"/>
+                <w:szCs w:val="24"/>
+                <w:lang w:eastAsia="ii-CN" w:bidi="ar-SA"/>
+                <w14:ligatures w14:val="standardContextual"/>
+              </w:rPr>
+              <w:tab/>
+            </w:r>
+            <w:r>
+              <w:rPr>
+                <w:rStyle w:val="Hiperhivatkozs"/>
+                <w:noProof/>
+              </w:rPr>
+              <w:t>Car tábla</w:t>
+            </w:r>
+            <w:r>
+              <w:rPr>
+                <w:noProof/>
+                <w:webHidden/>
+              </w:rPr>
+              <w:tab/>
+            </w:r>
+            <w:r>
+              <w:rPr>
+                <w:noProof/>
+                <w:webHidden/>
+              </w:rPr>
+              <w:fldChar w:fldCharType="begin"/>
+            </w:r>
+            <w:r>
+              <w:rPr>
+                <w:noProof/>
+                <w:webHidden/>
+              </w:rPr>
+              <w:instrText xml:space="preserve"> PAGEREF _Toc192090374 \h </w:instrText>
+            </w:r>
+            <w:r>
+              <w:rPr>
+                <w:noProof/>
+                <w:webHidden/>
+              </w:rPr>
+            </w:r>
+            <w:r>
+              <w:rPr>
+                <w:noProof/>
+                <w:webHidden/>
+              </w:rPr>
+              <w:fldChar w:fldCharType="separate"/>
+            </w:r>
+            <w:r>
+              <w:rPr>
+                <w:noProof/>
+                <w:webHidden/>
+              </w:rPr>
+              <w:t>9</w:t>
+            </w:r>
+            <w:r>
+              <w:rPr>
+                <w:noProof/>
+                <w:webHidden/>
+              </w:rPr>
+              <w:fldChar w:fldCharType="end"/>
+            </w:r>
+          </w:hyperlink>
+        </w:p>
+        <w:p>
+          <w:pPr>
+            <w:pStyle w:val="TJ3"/>
+            <w:tabs>
+              <w:tab w:val="left" w:pos="1440"/>
+              <w:tab w:val="right" w:leader="dot" w:pos="8777"/>
+            </w:tabs>
+            <w:rPr>
+              <w:rFonts w:asciiTheme="minorHAnsi" w:eastAsia="Times New Roman" w:hAnsiTheme="minorHAnsi" w:cstheme="minorBidi"/>
+              <w:noProof/>
+              <w:color w:val="auto"/>
+              <w:kern w:val="2"/>
+              <w:szCs w:val="24"/>
+              <w:lang w:eastAsia="ii-CN" w:bidi="ar-SA"/>
+              <w14:ligatures w14:val="standardContextual"/>
+            </w:rPr>
+          </w:pPr>
+          <w:hyperlink w:anchor="_Toc192090375" w:history="1">
+            <w:r>
+              <w:rPr>
+                <w:rStyle w:val="Hiperhivatkozs"/>
+                <w:noProof/>
+              </w:rPr>
+              <w:t>2.3.4.</w:t>
+            </w:r>
+            <w:r>
+              <w:rPr>
+                <w:rFonts w:asciiTheme="minorHAnsi" w:eastAsia="Times New Roman" w:hAnsiTheme="minorHAnsi" w:cstheme="minorBidi"/>
+                <w:noProof/>
+                <w:color w:val="auto"/>
+                <w:kern w:val="2"/>
+                <w:szCs w:val="24"/>
+                <w:lang w:eastAsia="ii-CN" w:bidi="ar-SA"/>
+                <w14:ligatures w14:val="standardContextual"/>
+              </w:rPr>
+              <w:tab/>
+            </w:r>
+            <w:r>
+              <w:rPr>
+                <w:rStyle w:val="Hiperhivatkozs"/>
+                <w:noProof/>
+              </w:rPr>
+              <w:t>Car_image_relation tábla</w:t>
+            </w:r>
+            <w:r>
+              <w:rPr>
+                <w:noProof/>
+                <w:webHidden/>
+              </w:rPr>
+              <w:tab/>
+            </w:r>
+            <w:r>
+              <w:rPr>
+                <w:noProof/>
+                <w:webHidden/>
+              </w:rPr>
+              <w:fldChar w:fldCharType="begin"/>
+            </w:r>
+            <w:r>
+              <w:rPr>
+                <w:noProof/>
+                <w:webHidden/>
+              </w:rPr>
+              <w:instrText xml:space="preserve"> PAGEREF _Toc192090375 \h </w:instrText>
+            </w:r>
+            <w:r>
+              <w:rPr>
+                <w:noProof/>
+                <w:webHidden/>
+              </w:rPr>
+            </w:r>
+            <w:r>
+              <w:rPr>
+                <w:noProof/>
+                <w:webHidden/>
+              </w:rPr>
+              <w:fldChar w:fldCharType="separate"/>
+            </w:r>
+            <w:r>
+              <w:rPr>
+                <w:noProof/>
+                <w:webHidden/>
+              </w:rPr>
+              <w:t>10</w:t>
+            </w:r>
+            <w:r>
+              <w:rPr>
+                <w:noProof/>
+                <w:webHidden/>
+              </w:rPr>
+              <w:fldChar w:fldCharType="end"/>
+            </w:r>
+          </w:hyperlink>
+        </w:p>
+        <w:p>
+          <w:pPr>
+            <w:pStyle w:val="TJ3"/>
+            <w:tabs>
+              <w:tab w:val="left" w:pos="1440"/>
+              <w:tab w:val="right" w:leader="dot" w:pos="8777"/>
+            </w:tabs>
+            <w:rPr>
+              <w:rFonts w:asciiTheme="minorHAnsi" w:eastAsia="Times New Roman" w:hAnsiTheme="minorHAnsi" w:cstheme="minorBidi"/>
+              <w:noProof/>
+              <w:color w:val="auto"/>
+              <w:kern w:val="2"/>
+              <w:szCs w:val="24"/>
+              <w:lang w:eastAsia="ii-CN" w:bidi="ar-SA"/>
+              <w14:ligatures w14:val="standardContextual"/>
+            </w:rPr>
+          </w:pPr>
+          <w:hyperlink w:anchor="_Toc192090376" w:history="1">
+            <w:r>
+              <w:rPr>
+                <w:rStyle w:val="Hiperhivatkozs"/>
+                <w:noProof/>
+              </w:rPr>
+              <w:t>2.3.5.</w:t>
+            </w:r>
+            <w:r>
+              <w:rPr>
+                <w:rFonts w:asciiTheme="minorHAnsi" w:eastAsia="Times New Roman" w:hAnsiTheme="minorHAnsi" w:cstheme="minorBidi"/>
+                <w:noProof/>
+                <w:color w:val="auto"/>
+                <w:kern w:val="2"/>
+                <w:szCs w:val="24"/>
+                <w:lang w:eastAsia="ii-CN" w:bidi="ar-SA"/>
+                <w14:ligatures w14:val="standardContextual"/>
+              </w:rPr>
+              <w:tab/>
+            </w:r>
+            <w:r>
+              <w:rPr>
+                <w:rStyle w:val="Hiperhivatkozs"/>
+                <w:noProof/>
+              </w:rPr>
+              <w:t>Favorites tábla</w:t>
+            </w:r>
+            <w:r>
+              <w:rPr>
+                <w:noProof/>
+                <w:webHidden/>
+              </w:rPr>
+              <w:tab/>
+            </w:r>
+            <w:r>
+              <w:rPr>
+                <w:noProof/>
+                <w:webHidden/>
+              </w:rPr>
+              <w:fldChar w:fldCharType="begin"/>
+            </w:r>
+            <w:r>
+              <w:rPr>
+                <w:noProof/>
+                <w:webHidden/>
+              </w:rPr>
+              <w:instrText xml:space="preserve"> PAGEREF _Toc192090376 \h </w:instrText>
+            </w:r>
+            <w:r>
+              <w:rPr>
+                <w:noProof/>
+                <w:webHidden/>
+              </w:rPr>
+            </w:r>
+            <w:r>
+              <w:rPr>
+                <w:noProof/>
+                <w:webHidden/>
+              </w:rPr>
+              <w:fldChar w:fldCharType="separate"/>
+            </w:r>
+            <w:r>
+              <w:rPr>
+                <w:noProof/>
+                <w:webHidden/>
+              </w:rPr>
+              <w:t>10</w:t>
             </w:r>
             <w:r>
               <w:rPr>
@@ -1708,16 +2642,16 @@
               <w:tab w:val="right" w:leader="dot" w:pos="8777"/>
             </w:tabs>
             <w:rPr>
-              <w:rFonts w:asciiTheme="minorHAnsi" w:eastAsiaTheme="minorEastAsia" w:hAnsiTheme="minorHAnsi" w:cstheme="minorBidi"/>
+              <w:rFonts w:asciiTheme="minorHAnsi" w:eastAsia="Times New Roman" w:hAnsiTheme="minorHAnsi" w:cstheme="minorBidi"/>
               <w:noProof/>
               <w:color w:val="auto"/>
-              <w:kern w:val="0"/>
-              <w:sz w:val="22"/>
-              <w:szCs w:val="22"/>
-              <w:lang w:val="en-US" w:eastAsia="en-US" w:bidi="ar-SA"/>
+              <w:kern w:val="2"/>
+              <w:szCs w:val="24"/>
+              <w:lang w:eastAsia="ii-CN" w:bidi="ar-SA"/>
+              <w14:ligatures w14:val="standardContextual"/>
             </w:rPr>
           </w:pPr>
-          <w:hyperlink w:anchor="_Toc71644441" w:history="1">
+          <w:hyperlink w:anchor="_Toc192090377" w:history="1">
             <w:r>
               <w:rPr>
                 <w:rStyle w:val="Hiperhivatkozs"/>
@@ -1727,13 +2661,13 @@
             </w:r>
             <w:r>
               <w:rPr>
-                <w:rFonts w:asciiTheme="minorHAnsi" w:eastAsiaTheme="minorEastAsia" w:hAnsiTheme="minorHAnsi" w:cstheme="minorBidi"/>
+                <w:rFonts w:asciiTheme="minorHAnsi" w:eastAsia="Times New Roman" w:hAnsiTheme="minorHAnsi" w:cstheme="minorBidi"/>
                 <w:noProof/>
                 <w:color w:val="auto"/>
-                <w:kern w:val="0"/>
-                <w:sz w:val="22"/>
-                <w:szCs w:val="22"/>
-                <w:lang w:val="en-US" w:eastAsia="en-US" w:bidi="ar-SA"/>
+                <w:kern w:val="2"/>
+                <w:szCs w:val="24"/>
+                <w:lang w:eastAsia="ii-CN" w:bidi="ar-SA"/>
+                <w14:ligatures w14:val="standardContextual"/>
               </w:rPr>
               <w:tab/>
             </w:r>
@@ -1742,6 +2676,194 @@
                 <w:rStyle w:val="Hiperhivatkozs"/>
                 <w:noProof/>
               </w:rPr>
+              <w:t>Felhasználói dokumentáció:</w:t>
+            </w:r>
+            <w:r>
+              <w:rPr>
+                <w:noProof/>
+                <w:webHidden/>
+              </w:rPr>
+              <w:tab/>
+            </w:r>
+            <w:r>
+              <w:rPr>
+                <w:noProof/>
+                <w:webHidden/>
+              </w:rPr>
+              <w:fldChar w:fldCharType="begin"/>
+            </w:r>
+            <w:r>
+              <w:rPr>
+                <w:noProof/>
+                <w:webHidden/>
+              </w:rPr>
+              <w:instrText xml:space="preserve"> PAGEREF _Toc192090377 \h </w:instrText>
+            </w:r>
+            <w:r>
+              <w:rPr>
+                <w:noProof/>
+                <w:webHidden/>
+              </w:rPr>
+            </w:r>
+            <w:r>
+              <w:rPr>
+                <w:noProof/>
+                <w:webHidden/>
+              </w:rPr>
+              <w:fldChar w:fldCharType="separate"/>
+            </w:r>
+            <w:r>
+              <w:rPr>
+                <w:noProof/>
+                <w:webHidden/>
+              </w:rPr>
+              <w:t>11</w:t>
+            </w:r>
+            <w:r>
+              <w:rPr>
+                <w:noProof/>
+                <w:webHidden/>
+              </w:rPr>
+              <w:fldChar w:fldCharType="end"/>
+            </w:r>
+          </w:hyperlink>
+        </w:p>
+        <w:p>
+          <w:pPr>
+            <w:pStyle w:val="TJ1"/>
+            <w:tabs>
+              <w:tab w:val="left" w:pos="480"/>
+              <w:tab w:val="right" w:leader="dot" w:pos="8777"/>
+            </w:tabs>
+            <w:rPr>
+              <w:rFonts w:asciiTheme="minorHAnsi" w:eastAsia="Times New Roman" w:hAnsiTheme="minorHAnsi" w:cstheme="minorBidi"/>
+              <w:noProof/>
+              <w:color w:val="auto"/>
+              <w:kern w:val="2"/>
+              <w:szCs w:val="24"/>
+              <w:lang w:eastAsia="ii-CN" w:bidi="ar-SA"/>
+              <w14:ligatures w14:val="standardContextual"/>
+            </w:rPr>
+          </w:pPr>
+          <w:hyperlink w:anchor="_Toc192090378" w:history="1">
+            <w:r>
+              <w:rPr>
+                <w:rStyle w:val="Hiperhivatkozs"/>
+                <w:noProof/>
+              </w:rPr>
+              <w:t>4.</w:t>
+            </w:r>
+            <w:r>
+              <w:rPr>
+                <w:rFonts w:asciiTheme="minorHAnsi" w:eastAsia="Times New Roman" w:hAnsiTheme="minorHAnsi" w:cstheme="minorBidi"/>
+                <w:noProof/>
+                <w:color w:val="auto"/>
+                <w:kern w:val="2"/>
+                <w:szCs w:val="24"/>
+                <w:lang w:eastAsia="ii-CN" w:bidi="ar-SA"/>
+                <w14:ligatures w14:val="standardContextual"/>
+              </w:rPr>
+              <w:tab/>
+            </w:r>
+            <w:r>
+              <w:rPr>
+                <w:rStyle w:val="Hiperhivatkozs"/>
+                <w:noProof/>
+              </w:rPr>
+              <w:t>Irodalomjegyzék</w:t>
+            </w:r>
+            <w:r>
+              <w:rPr>
+                <w:noProof/>
+                <w:webHidden/>
+              </w:rPr>
+              <w:tab/>
+            </w:r>
+            <w:r>
+              <w:rPr>
+                <w:noProof/>
+                <w:webHidden/>
+              </w:rPr>
+              <w:fldChar w:fldCharType="begin"/>
+            </w:r>
+            <w:r>
+              <w:rPr>
+                <w:noProof/>
+                <w:webHidden/>
+              </w:rPr>
+              <w:instrText xml:space="preserve"> PAGEREF _Toc192090378 \h </w:instrText>
+            </w:r>
+            <w:r>
+              <w:rPr>
+                <w:noProof/>
+                <w:webHidden/>
+              </w:rPr>
+            </w:r>
+            <w:r>
+              <w:rPr>
+                <w:noProof/>
+                <w:webHidden/>
+              </w:rPr>
+              <w:fldChar w:fldCharType="separate"/>
+            </w:r>
+            <w:r>
+              <w:rPr>
+                <w:noProof/>
+                <w:webHidden/>
+              </w:rPr>
+              <w:t>12</w:t>
+            </w:r>
+            <w:r>
+              <w:rPr>
+                <w:noProof/>
+                <w:webHidden/>
+              </w:rPr>
+              <w:fldChar w:fldCharType="end"/>
+            </w:r>
+          </w:hyperlink>
+        </w:p>
+        <w:p>
+          <w:pPr>
+            <w:pStyle w:val="TJ1"/>
+            <w:tabs>
+              <w:tab w:val="left" w:pos="480"/>
+              <w:tab w:val="right" w:leader="dot" w:pos="8777"/>
+            </w:tabs>
+            <w:rPr>
+              <w:rFonts w:asciiTheme="minorHAnsi" w:eastAsia="Times New Roman" w:hAnsiTheme="minorHAnsi" w:cstheme="minorBidi"/>
+              <w:noProof/>
+              <w:color w:val="auto"/>
+              <w:kern w:val="2"/>
+              <w:szCs w:val="24"/>
+              <w:lang w:eastAsia="ii-CN" w:bidi="ar-SA"/>
+              <w14:ligatures w14:val="standardContextual"/>
+            </w:rPr>
+          </w:pPr>
+          <w:hyperlink w:anchor="_Toc192090379" w:history="1">
+            <w:r>
+              <w:rPr>
+                <w:rStyle w:val="Hiperhivatkozs"/>
+                <w:noProof/>
+              </w:rPr>
+              <w:t>5.</w:t>
+            </w:r>
+            <w:r>
+              <w:rPr>
+                <w:rFonts w:asciiTheme="minorHAnsi" w:eastAsia="Times New Roman" w:hAnsiTheme="minorHAnsi" w:cstheme="minorBidi"/>
+                <w:noProof/>
+                <w:color w:val="auto"/>
+                <w:kern w:val="2"/>
+                <w:szCs w:val="24"/>
+                <w:lang w:eastAsia="ii-CN" w:bidi="ar-SA"/>
+                <w14:ligatures w14:val="standardContextual"/>
+              </w:rPr>
+              <w:tab/>
+            </w:r>
+            <w:r>
+              <w:rPr>
+                <w:rStyle w:val="Hiperhivatkozs"/>
+                <w:noProof/>
+              </w:rPr>
               <w:t>Mellékletek</w:t>
             </w:r>
             <w:r>
@@ -1763,7 +2885,7 @@
                 <w:noProof/>
                 <w:webHidden/>
               </w:rPr>
-              <w:instrText xml:space="preserve"> PAGEREF _Toc71644441 \h </w:instrText>
+              <w:instrText xml:space="preserve"> PAGEREF _Toc192090379 \h </w:instrText>
             </w:r>
             <w:r>
               <w:rPr>
@@ -1783,7 +2905,7 @@
                 <w:noProof/>
                 <w:webHidden/>
               </w:rPr>
-              <w:t>3</w:t>
+              <w:t>14</w:t>
             </w:r>
             <w:r>
               <w:rPr>
@@ -1798,36 +2920,36 @@
           <w:pPr>
             <w:pStyle w:val="TJ2"/>
             <w:tabs>
-              <w:tab w:val="left" w:pos="880"/>
+              <w:tab w:val="left" w:pos="960"/>
               <w:tab w:val="right" w:leader="dot" w:pos="8777"/>
             </w:tabs>
             <w:rPr>
-              <w:rFonts w:asciiTheme="minorHAnsi" w:eastAsiaTheme="minorEastAsia" w:hAnsiTheme="minorHAnsi" w:cstheme="minorBidi"/>
+              <w:rFonts w:asciiTheme="minorHAnsi" w:eastAsia="Times New Roman" w:hAnsiTheme="minorHAnsi" w:cstheme="minorBidi"/>
               <w:noProof/>
               <w:color w:val="auto"/>
-              <w:kern w:val="0"/>
-              <w:sz w:val="22"/>
-              <w:szCs w:val="22"/>
-              <w:lang w:val="en-US" w:eastAsia="en-US" w:bidi="ar-SA"/>
+              <w:kern w:val="2"/>
+              <w:szCs w:val="24"/>
+              <w:lang w:eastAsia="ii-CN" w:bidi="ar-SA"/>
+              <w14:ligatures w14:val="standardContextual"/>
             </w:rPr>
           </w:pPr>
-          <w:hyperlink w:anchor="_Toc71644442" w:history="1">
+          <w:hyperlink w:anchor="_Toc192090380" w:history="1">
             <w:r>
               <w:rPr>
                 <w:rStyle w:val="Hiperhivatkozs"/>
                 <w:noProof/>
               </w:rPr>
-              <w:t>3.1.</w:t>
-            </w:r>
-            <w:r>
-              <w:rPr>
-                <w:rFonts w:asciiTheme="minorHAnsi" w:eastAsiaTheme="minorEastAsia" w:hAnsiTheme="minorHAnsi" w:cstheme="minorBidi"/>
+              <w:t>5.1.</w:t>
+            </w:r>
+            <w:r>
+              <w:rPr>
+                <w:rFonts w:asciiTheme="minorHAnsi" w:eastAsia="Times New Roman" w:hAnsiTheme="minorHAnsi" w:cstheme="minorBidi"/>
                 <w:noProof/>
                 <w:color w:val="auto"/>
-                <w:kern w:val="0"/>
-                <w:sz w:val="22"/>
-                <w:szCs w:val="22"/>
-                <w:lang w:val="en-US" w:eastAsia="en-US" w:bidi="ar-SA"/>
+                <w:kern w:val="2"/>
+                <w:szCs w:val="24"/>
+                <w:lang w:eastAsia="ii-CN" w:bidi="ar-SA"/>
+                <w14:ligatures w14:val="standardContextual"/>
               </w:rPr>
               <w:tab/>
             </w:r>
@@ -1857,7 +2979,7 @@
                 <w:noProof/>
                 <w:webHidden/>
               </w:rPr>
-              <w:instrText xml:space="preserve"> PAGEREF _Toc71644442 \h </w:instrText>
+              <w:instrText xml:space="preserve"> PAGEREF _Toc192090380 \h </w:instrText>
             </w:r>
             <w:r>
               <w:rPr>
@@ -1877,7 +2999,7 @@
                 <w:noProof/>
                 <w:webHidden/>
               </w:rPr>
-              <w:t>3</w:t>
+              <w:t>14</w:t>
             </w:r>
             <w:r>
               <w:rPr>
@@ -1923,359 +3045,293 @@
       <w:pPr>
         <w:pStyle w:val="Cmsor1"/>
       </w:pPr>
+      <w:bookmarkStart w:id="0" w:name="_Toc192090364"/>
       <w:r>
         <w:lastRenderedPageBreak/>
         <w:t>Bevezetés</w:t>
-      </w:r>
-    </w:p>
-    <w:p>
-      <w:pPr>
-        <w:pStyle w:val="Cmsor2"/>
-      </w:pPr>
-      <w:bookmarkStart w:id="0" w:name="_Toc71644438"/>
-      <w:r>
-        <w:t>Alfejezet 1-es szint</w:t>
       </w:r>
       <w:bookmarkEnd w:id="0"/>
     </w:p>
     <w:p>
       <w:pPr>
-        <w:pStyle w:val="Cmsor3"/>
-      </w:pPr>
-      <w:bookmarkStart w:id="1" w:name="_Toc71644439"/>
-      <w:r>
-        <w:t>Alfejezet 2-es szint</w:t>
+        <w:pStyle w:val="Cmsor2"/>
+      </w:pPr>
+      <w:bookmarkStart w:id="1" w:name="_Toc192090365"/>
+      <w:r>
+        <w:t>Témaválasztás indoklása</w:t>
       </w:r>
       <w:bookmarkEnd w:id="1"/>
     </w:p>
     <w:p>
-      <w:pPr>
-        <w:pStyle w:val="Cmsor4"/>
-      </w:pPr>
-      <w:r>
-        <w:t>Alfejezet</w:t>
-      </w:r>
-      <w:r>
-        <w:t xml:space="preserve"> 3-as szint</w:t>
+      <w:r>
+        <w:t>A weboldal ötlete egy hosszas gondolkodás eredménye. Az egyik csapattag vetette fel az ötletet mivel rajong az autókért és úgy érezte, hogy nincs hazánkban egy olyan online autókereskedés sem, ami elegendőt nyújtana mind a vásárlók mind az eladók számára.</w:t>
+      </w:r>
+    </w:p>
+    <w:p>
+      <w:pPr>
+        <w:pStyle w:val="Cmsor2"/>
+      </w:pPr>
+      <w:bookmarkStart w:id="2" w:name="_Toc192090366"/>
+      <w:r>
+        <w:t>Célkitűzés</w:t>
+      </w:r>
+      <w:bookmarkEnd w:id="2"/>
+    </w:p>
+    <w:p>
+      <w:r>
+        <w:t>A célunk egy átlátható és könnyen kezelhető autókereskedés megvalósítása, ami minden felhasználónak kényelves megoldást nyújt. A weboldal lehetőséget nyújt keresésre használt vagy akár teljesen új autó vásárlása iránt is hiszen nem csak használ autókat lehet vásárolni. Lehetséges saját profilt regisztrálni és akár a saját eladóvá vált autót is lehet publikálni.</w:t>
+      </w:r>
+    </w:p>
+    <w:p>
+      <w:pPr>
+        <w:pStyle w:val="Cmsor2"/>
+      </w:pPr>
+      <w:bookmarkStart w:id="3" w:name="_Toc192090367"/>
+      <w:r>
+        <w:t>Kiknek szánjuk a weboldalt</w:t>
+      </w:r>
+      <w:bookmarkEnd w:id="3"/>
+    </w:p>
+    <w:p>
+      <w:r>
+        <w:t>A weboldalt olyan embereknek szánjuk, akik nem találnak megfelelő használt vagy új autót, illetve olyanoknak, akik el szeretnék adni a sajátjukat.</w:t>
+      </w:r>
+    </w:p>
+    <w:p>
+      <w:pPr>
+        <w:pStyle w:val="Cmsor1"/>
+        <w:rPr>
+          <w:sz w:val="40"/>
+          <w:szCs w:val="40"/>
+        </w:rPr>
+      </w:pPr>
+      <w:bookmarkStart w:id="4" w:name="_Toc192090368"/>
+      <w:r>
+        <w:rPr>
+          <w:sz w:val="40"/>
+          <w:szCs w:val="40"/>
+        </w:rPr>
+        <w:lastRenderedPageBreak/>
+        <w:t>Fejlesztői dokumentáció</w:t>
+      </w:r>
+      <w:bookmarkEnd w:id="4"/>
+    </w:p>
+    <w:p>
+      <w:pPr>
+        <w:pStyle w:val="Cmsor2"/>
+      </w:pPr>
+      <w:bookmarkStart w:id="5" w:name="_Toc192090369"/>
+      <w:r>
+        <w:t>Fejlesztői környezet</w:t>
+      </w:r>
+      <w:bookmarkEnd w:id="5"/>
+    </w:p>
+    <w:p>
+      <w:r>
+        <w:t xml:space="preserve">A weboldalunk elkészítéséhez különböző fejlesztőeszközöket használunk, amelyek segítenek a fejlesztésben és az adatok kezelésében. A Visual </w:t>
+      </w:r>
+      <w:proofErr w:type="spellStart"/>
+      <w:r>
+        <w:t>Studio</w:t>
+      </w:r>
+      <w:proofErr w:type="spellEnd"/>
+      <w:r>
+        <w:t xml:space="preserve"> </w:t>
+      </w:r>
+      <w:proofErr w:type="spellStart"/>
+      <w:r>
+        <w:t>Code</w:t>
+      </w:r>
+      <w:proofErr w:type="spellEnd"/>
+      <w:r>
+        <w:t xml:space="preserve"> egy könnyen használható kódszerkesztő, amely segít a weboldal kialakításában.</w:t>
+      </w:r>
+      <w:r>
+        <w:t xml:space="preserve"> A Laragon egy olyan program, ami tartalmazza az </w:t>
+      </w:r>
+      <w:proofErr w:type="spellStart"/>
+      <w:r>
+        <w:t>Apache</w:t>
+      </w:r>
+      <w:proofErr w:type="spellEnd"/>
+      <w:r>
+        <w:t xml:space="preserve"> webkiszolgálót, a </w:t>
+      </w:r>
+      <w:proofErr w:type="spellStart"/>
+      <w:r>
+        <w:t>MySQL</w:t>
+      </w:r>
+      <w:proofErr w:type="spellEnd"/>
+      <w:r>
+        <w:t xml:space="preserve"> adatbáziskezelőt, valamint a Node.js-t, ami lehetővé teszi a JavaScript futási idejének rövidítését mivel szerver oldalon futtathatunk JavaScriptet. Illetve tartalmazza a </w:t>
+      </w:r>
+      <w:proofErr w:type="spellStart"/>
+      <w:r>
+        <w:t>phpMyAdmin</w:t>
+      </w:r>
+      <w:proofErr w:type="spellEnd"/>
+      <w:r>
+        <w:t xml:space="preserve">-t a </w:t>
+      </w:r>
+      <w:proofErr w:type="spellStart"/>
+      <w:r>
+        <w:t>MySQL</w:t>
+      </w:r>
+      <w:proofErr w:type="spellEnd"/>
+      <w:r>
+        <w:t xml:space="preserve"> webes irányítására. A </w:t>
+      </w:r>
+      <w:proofErr w:type="spellStart"/>
+      <w:r>
+        <w:t>MySQl</w:t>
+      </w:r>
+      <w:proofErr w:type="spellEnd"/>
+      <w:r>
+        <w:t xml:space="preserve"> adatbázis-kezelő rendszer tárolja az autókhoz, felhasználókhoz és egyéb szükséges adatokhoz tartozó információkat. Azért esett ezen alkalmazásokra a választásunk mivel ezekkel tanultunk és ismerjük őket. Nagyon megkönnyítette a fejlesztést, a tesztelést, valamint az adatbázis kezelését, hogy már álltalunk ismert alkalmazásokban fejleszthettünk.</w:t>
+      </w:r>
+    </w:p>
+    <w:p>
+      <w:pPr>
+        <w:pStyle w:val="Cmsor2"/>
+      </w:pPr>
+      <w:bookmarkStart w:id="6" w:name="_Toc192090370"/>
+      <w:proofErr w:type="spellStart"/>
+      <w:r>
+        <w:t>Github</w:t>
+      </w:r>
+      <w:proofErr w:type="spellEnd"/>
+      <w:r>
+        <w:t xml:space="preserve"> és </w:t>
+      </w:r>
+      <w:proofErr w:type="spellStart"/>
+      <w:r>
+        <w:t>Git</w:t>
+      </w:r>
+      <w:proofErr w:type="spellEnd"/>
+      <w:r>
+        <w:t xml:space="preserve"> környezet</w:t>
+      </w:r>
+      <w:bookmarkEnd w:id="6"/>
+    </w:p>
+    <w:p>
+      <w:r>
+        <w:t>A kiírt igénynek eleget téve és közös munkánk zökkenőmentes végzése miatt, kialakítottunk egy GitHub környezetet a fejlesztésünknek. A környezetet</w:t>
+      </w:r>
+      <w:r>
+        <w:t xml:space="preserve"> az egyik csapattag egy saját </w:t>
+      </w:r>
+      <w:proofErr w:type="spellStart"/>
+      <w:r>
+        <w:t>repository</w:t>
+      </w:r>
+      <w:proofErr w:type="spellEnd"/>
+      <w:r>
+        <w:t>-t hozott létre „</w:t>
+      </w:r>
+      <w:proofErr w:type="spellStart"/>
+      <w:r>
+        <w:t>szakdoga</w:t>
+      </w:r>
+      <w:proofErr w:type="spellEnd"/>
+      <w:r>
+        <w:t>” néven és meghívta a többi csapattagot</w:t>
+      </w:r>
+      <w:r>
+        <w:t>.</w:t>
+      </w:r>
+      <w:r>
+        <w:t xml:space="preserve"> Mindenki munkája könnyen követhetővé vált és mindenki látta a másik munkáját szinte azonnal é</w:t>
+      </w:r>
+      <w:r>
+        <w:t xml:space="preserve">s a fejlesztés során létrejött egyéb fájlok közös elérhetősége is megoldhatóvá vált. Az elkészült munka, tartalmazza az adatbázist, a programkódot és a dokumentációt, a következő GitHub </w:t>
+      </w:r>
+      <w:proofErr w:type="spellStart"/>
+      <w:r>
+        <w:t>repositoryban</w:t>
+      </w:r>
+      <w:proofErr w:type="spellEnd"/>
+      <w:r>
+        <w:t xml:space="preserve"> érhető el: https://github.com/</w:t>
+      </w:r>
+      <w:r>
+        <w:t>Zeunig</w:t>
+      </w:r>
+      <w:r>
+        <w:t>/</w:t>
+      </w:r>
+      <w:r>
+        <w:t>szakdoga</w:t>
+      </w:r>
+      <w:r>
+        <w:t>. Itt megtalálható az összes szükséges anyag, a projekt teljes körű megértéséhez.</w:t>
       </w:r>
     </w:p>
     <w:p/>
+    <w:p/>
+    <w:p/>
+    <w:p/>
+    <w:p/>
     <w:p>
       <w:pPr>
-        <w:pStyle w:val="Szvegtrzs"/>
-        <w:jc w:val="center"/>
-      </w:pPr>
+        <w:pStyle w:val="Cmsor2"/>
+      </w:pPr>
+      <w:bookmarkStart w:id="7" w:name="_Toc192090371"/>
+      <w:r>
+        <w:lastRenderedPageBreak/>
+        <w:t>Kialakított adatszerkezet és annak részletes bemutatása</w:t>
+      </w:r>
+      <w:bookmarkEnd w:id="7"/>
     </w:p>
     <w:p>
-      <w:pPr>
-        <w:pStyle w:val="Szvegtrzs"/>
-        <w:jc w:val="center"/>
-      </w:pPr>
-      <w:bookmarkStart w:id="2" w:name="__DdeLink__751_840621584"/>
-      <w:r>
-        <w:rPr>
-          <w:color w:val="800000"/>
-        </w:rPr>
-        <w:t>[Innen</w:t>
-      </w:r>
-      <w:r>
-        <w:rPr>
-          <w:rFonts w:eastAsia="Times New Roman" w:cs="Times New Roman"/>
-          <w:color w:val="800000"/>
-        </w:rPr>
-        <w:t xml:space="preserve"> </w:t>
-      </w:r>
-      <w:r>
-        <w:rPr>
-          <w:color w:val="800000"/>
-        </w:rPr>
-        <w:t>jön</w:t>
-      </w:r>
-      <w:r>
-        <w:rPr>
-          <w:rFonts w:eastAsia="Times New Roman" w:cs="Times New Roman"/>
-          <w:color w:val="800000"/>
-        </w:rPr>
-        <w:t xml:space="preserve"> </w:t>
-      </w:r>
-      <w:r>
-        <w:rPr>
-          <w:color w:val="800000"/>
-        </w:rPr>
-        <w:t>a</w:t>
-      </w:r>
-      <w:r>
-        <w:rPr>
-          <w:rFonts w:eastAsia="Times New Roman" w:cs="Times New Roman"/>
-          <w:color w:val="800000"/>
-        </w:rPr>
-        <w:t xml:space="preserve"> </w:t>
-      </w:r>
-      <w:r>
-        <w:rPr>
-          <w:color w:val="800000"/>
-        </w:rPr>
-        <w:t>dolgozat</w:t>
-      </w:r>
-      <w:r>
-        <w:rPr>
-          <w:rFonts w:eastAsia="Times New Roman" w:cs="Times New Roman"/>
-          <w:color w:val="800000"/>
-        </w:rPr>
-        <w:t xml:space="preserve"> </w:t>
-      </w:r>
-      <w:bookmarkEnd w:id="2"/>
-      <w:r>
-        <w:rPr>
-          <w:color w:val="800000"/>
-        </w:rPr>
-        <w:t>maga és az oldalszámozás is innen kezdődik!]</w:t>
+      <w:r>
+        <w:t xml:space="preserve">A weboldalunk adatbázisa </w:t>
+      </w:r>
+      <w:r>
+        <w:t>4</w:t>
+      </w:r>
+      <w:r>
+        <w:t xml:space="preserve"> táblát tartalmaz. Ezek a táblák strukturáltak és szervezettek, hogy hatékonyan kezeljék és tárolják az adatokat.</w:t>
+      </w:r>
+      <w:r>
+        <w:t xml:space="preserve"> Ezek a táblák a „user”, „</w:t>
+      </w:r>
+      <w:proofErr w:type="spellStart"/>
+      <w:r>
+        <w:t>car</w:t>
+      </w:r>
+      <w:proofErr w:type="spellEnd"/>
+      <w:r>
+        <w:t>”, „</w:t>
+      </w:r>
+      <w:proofErr w:type="spellStart"/>
+      <w:r>
+        <w:t>car_image_relation</w:t>
+      </w:r>
+      <w:proofErr w:type="spellEnd"/>
+      <w:r>
+        <w:t>” és „</w:t>
+      </w:r>
+      <w:proofErr w:type="spellStart"/>
+      <w:r>
+        <w:t>favorites</w:t>
+      </w:r>
+      <w:proofErr w:type="spellEnd"/>
+      <w:r>
+        <w:t>” néven találhatóak meg.</w:t>
       </w:r>
     </w:p>
     <w:p>
       <w:pPr>
-        <w:pStyle w:val="Szvegtrzs"/>
-      </w:pPr>
+        <w:pStyle w:val="Cmsor3"/>
+      </w:pPr>
+      <w:bookmarkStart w:id="8" w:name="_Toc192090372"/>
+      <w:r>
+        <w:t>Adatbázis diagramm</w:t>
+      </w:r>
+      <w:bookmarkEnd w:id="8"/>
     </w:p>
     <w:p>
       <w:pPr>
-        <w:pStyle w:val="Listaszerbekezds"/>
-        <w:numPr>
-          <w:ilvl w:val="0"/>
-          <w:numId w:val="16"/>
-        </w:numPr>
-        <w:rPr>
-          <w:sz w:val="52"/>
-          <w:szCs w:val="52"/>
-        </w:rPr>
-      </w:pPr>
-      <w:r>
-        <w:rPr>
-          <w:sz w:val="52"/>
-          <w:szCs w:val="52"/>
-        </w:rPr>
-        <w:t>Bevezetés:</w:t>
-      </w:r>
-    </w:p>
-    <w:p>
-      <w:pPr>
-        <w:pStyle w:val="Listaszerbekezds"/>
-        <w:numPr>
-          <w:ilvl w:val="1"/>
-          <w:numId w:val="16"/>
-        </w:numPr>
-        <w:rPr>
-          <w:sz w:val="40"/>
-          <w:szCs w:val="40"/>
-        </w:rPr>
-      </w:pPr>
-      <w:r>
-        <w:rPr>
-          <w:sz w:val="40"/>
-          <w:szCs w:val="40"/>
-        </w:rPr>
-        <w:t>Témaválasztás indoklása:</w:t>
-      </w:r>
-    </w:p>
-    <w:p>
-      <w:r>
-        <w:t>A weboldal ötlete egy hosszas gondolkodás eredménye. Az egyik csapattag vetette fel az ötletet mivel rajong az autókért és úgy érezte, hogy nincs hazánkban egy olyan online autókereskedés sem, ami elegendőt nyújtana mind a vásárlók mind az eladók számára.</w:t>
-      </w:r>
-    </w:p>
-    <w:p>
-      <w:pPr>
-        <w:pStyle w:val="Listaszerbekezds"/>
-        <w:numPr>
-          <w:ilvl w:val="1"/>
-          <w:numId w:val="19"/>
-        </w:numPr>
-        <w:rPr>
-          <w:sz w:val="40"/>
-          <w:szCs w:val="40"/>
-        </w:rPr>
-      </w:pPr>
-      <w:r>
-        <w:rPr>
-          <w:sz w:val="40"/>
-          <w:szCs w:val="40"/>
-        </w:rPr>
-        <w:t>Célkitűzés:</w:t>
-      </w:r>
-    </w:p>
-    <w:p>
-      <w:r>
-        <w:t>A célunk egy átlátható és könnyen kezelhető autókereskedés megvalósítása, ami minden felhasználónak kényelves megoldást nyújt. A weboldal lehetőséget nyújt keresésre használt vagy akár teljesen új autó vásárlása iránt is hiszen nem csak használ autókat lehet vásárolni. Lehetséges saját profilt regisztrálni és akár a saját eladóvá vált autót is lehet publikálni.</w:t>
-      </w:r>
-    </w:p>
-    <w:p>
-      <w:pPr>
-        <w:pStyle w:val="Listaszerbekezds"/>
-        <w:numPr>
-          <w:ilvl w:val="1"/>
-          <w:numId w:val="21"/>
-        </w:numPr>
-        <w:rPr>
-          <w:sz w:val="40"/>
-          <w:szCs w:val="40"/>
-        </w:rPr>
-      </w:pPr>
-      <w:r>
-        <w:rPr>
-          <w:sz w:val="40"/>
-          <w:szCs w:val="40"/>
-        </w:rPr>
-        <w:t>Kiknek szánjuk a weboldalt:</w:t>
-      </w:r>
-    </w:p>
-    <w:p>
-      <w:r>
-        <w:t>A weboldalt olyan embereknek szánjuk, akik nem találnak megfelelő használt vagy új autót, illetve olyanoknak, akik el szeretnék adni a sajátjukat.</w:t>
-      </w:r>
-    </w:p>
-    <w:p>
-      <w:pPr>
-        <w:pStyle w:val="Listaszerbekezds"/>
-        <w:numPr>
-          <w:ilvl w:val="0"/>
-          <w:numId w:val="21"/>
-        </w:numPr>
-        <w:rPr>
-          <w:sz w:val="52"/>
-          <w:szCs w:val="52"/>
-        </w:rPr>
-      </w:pPr>
-      <w:r>
-        <w:rPr>
-          <w:sz w:val="52"/>
-          <w:szCs w:val="52"/>
-        </w:rPr>
-        <w:t>Fejlesztői dokumentáció:</w:t>
-      </w:r>
-    </w:p>
-    <w:p>
-      <w:pPr>
-        <w:rPr>
-          <w:sz w:val="40"/>
-          <w:szCs w:val="40"/>
-        </w:rPr>
-      </w:pPr>
-      <w:r>
-        <w:rPr>
-          <w:sz w:val="40"/>
-          <w:szCs w:val="40"/>
-        </w:rPr>
-        <w:lastRenderedPageBreak/>
-        <w:t xml:space="preserve">2.2. </w:t>
-      </w:r>
-      <w:r>
-        <w:rPr>
-          <w:sz w:val="40"/>
-          <w:szCs w:val="40"/>
-        </w:rPr>
-        <w:t>Fejlesztői környezet:</w:t>
-      </w:r>
-    </w:p>
-    <w:p>
-      <w:r>
-        <w:t>A weboldalunk elkészítéséhez különböző fejlesztőeszközöket használunk, amelyek segítenek a fejlesztésben és az adatok kezelésében. A Visual Studio Code egy könnyen használható kódszerkesztő, amely segít a weboldal kialakításában.</w:t>
-      </w:r>
-      <w:r>
-        <w:t xml:space="preserve"> A Laragon egy olyan program, ami tartalmazza az Apache webkiszolgálót, a MySQL adatbáziskezelőt, valamint a Node.js-t, ami lehetővé teszi a JavaScript futási idejének rövidítését mivel szerver oldalon futtathatunk JavaScriptet. Illetve tartalmazza a phpMyAdmin-t a MySQL webes irányítására. A MySQl adatbázis-kezelő rendszer tárolja az autókhoz, felhasználókhoz és egyéb szükséges adatokhoz tartozó információkat. Azért esett ezen alkalmazásokra a választásunk mivel ezekkel tanultunk és ismerjük őket. Nagyon megkönnyítette a fejlesztést, a tesztelést, valamint az adatbázis kezelését, hogy már álltalunk ismert alkalmazásokban fejleszthettünk.</w:t>
-      </w:r>
-    </w:p>
-    <w:p>
-      <w:pPr>
-        <w:rPr>
-          <w:sz w:val="40"/>
-          <w:szCs w:val="40"/>
-        </w:rPr>
-      </w:pPr>
-      <w:r>
-        <w:rPr>
-          <w:sz w:val="40"/>
-          <w:szCs w:val="40"/>
-        </w:rPr>
-        <w:t xml:space="preserve">2.2. </w:t>
-      </w:r>
-      <w:r>
-        <w:rPr>
-          <w:sz w:val="40"/>
-          <w:szCs w:val="40"/>
-        </w:rPr>
-        <w:t>Github és Git környezet</w:t>
-      </w:r>
-      <w:r>
-        <w:rPr>
-          <w:sz w:val="40"/>
-          <w:szCs w:val="40"/>
-        </w:rPr>
-        <w:t xml:space="preserve">: </w:t>
-      </w:r>
-    </w:p>
-    <w:p>
-      <w:r>
-        <w:t>A kiírt igénynek eleget téve és közös munkánk zökkenőmentes végzése miatt, kialakítottunk egy GitHub környezetet a fejlesztésünknek. A környezetet</w:t>
-      </w:r>
-      <w:r>
-        <w:t xml:space="preserve"> az egyik csapattag egy saját repository-t hozott létre „szakdoga” néven és meghívta a többi csapattagot</w:t>
-      </w:r>
-      <w:r>
-        <w:t>.</w:t>
-      </w:r>
-      <w:r>
-        <w:t xml:space="preserve"> Mindenki munkája könnyen követhetővé vált és mindenki látta a másik munkáját szinte azonnal é</w:t>
-      </w:r>
-      <w:r>
-        <w:t>s a fejlesztés során létrejött egyéb fájlok közös elérhetősége is megoldhatóvá vált. Az elkészült munka, tartalmazza az adatbázist, a programkódot és a dokumentációt, a következő GitHub repositoryban érhető el: https://github.com/</w:t>
-      </w:r>
-      <w:r>
-        <w:t>Zeunig</w:t>
-      </w:r>
-      <w:r>
-        <w:t>/</w:t>
-      </w:r>
-      <w:r>
-        <w:t>szakdoga</w:t>
-      </w:r>
-      <w:r>
-        <w:t>. Itt megtalálható az összes szükséges anyag, a projekt teljes körű megértéséhez.</w:t>
-      </w:r>
-    </w:p>
-    <w:p>
-      <w:pPr>
-        <w:rPr>
-          <w:sz w:val="40"/>
-          <w:szCs w:val="40"/>
-        </w:rPr>
-      </w:pPr>
-      <w:r>
-        <w:rPr>
-          <w:sz w:val="40"/>
-          <w:szCs w:val="40"/>
-        </w:rPr>
-        <w:t xml:space="preserve">2.2. </w:t>
-      </w:r>
-      <w:r>
-        <w:rPr>
-          <w:sz w:val="40"/>
-          <w:szCs w:val="40"/>
-        </w:rPr>
-        <w:t xml:space="preserve">Kialakított adatszerkezet és annak részletes bemutatása: </w:t>
-      </w:r>
-    </w:p>
-    <w:p>
-      <w:r>
-        <w:t xml:space="preserve">A weboldalunk adatbázisa </w:t>
-      </w:r>
-      <w:r>
-        <w:t>több</w:t>
-      </w:r>
-      <w:r>
-        <w:t xml:space="preserve"> táblát tartalmaz. Ezek a táblák strukturáltak és szervezettek, hogy hatékonyan kezeljék és tárolják az adatokat.</w:t>
-      </w:r>
-    </w:p>
-    <w:p>
-      <w:pPr>
         <w:rPr>
           <w:sz w:val="36"/>
           <w:szCs w:val="36"/>
@@ -2283,31 +3339,8 @@
       </w:pPr>
       <w:r>
         <w:rPr>
-          <w:sz w:val="36"/>
-          <w:szCs w:val="36"/>
-        </w:rPr>
-        <w:t xml:space="preserve">2.2.2. </w:t>
-      </w:r>
-      <w:r>
-        <w:rPr>
-          <w:sz w:val="36"/>
-          <w:szCs w:val="36"/>
-        </w:rPr>
-        <w:t xml:space="preserve">Adatbázis diagramm: </w:t>
-      </w:r>
-    </w:p>
-    <w:p>
-      <w:pPr>
-        <w:rPr>
-          <w:sz w:val="36"/>
-          <w:szCs w:val="36"/>
-        </w:rPr>
-      </w:pPr>
-      <w:r>
-        <w:rPr>
           <w:noProof/>
         </w:rPr>
-        <w:lastRenderedPageBreak/>
         <w:drawing>
           <wp:inline distT="0" distB="0" distL="0" distR="0" wp14:anchorId="78D9CC46" wp14:editId="2A03D6D8">
             <wp:extent cx="5579745" cy="5755005"/>
@@ -2347,67 +3380,22 @@
     </w:p>
     <w:p>
       <w:pPr>
-        <w:rPr>
-          <w:sz w:val="36"/>
-          <w:szCs w:val="36"/>
-        </w:rPr>
-      </w:pPr>
+        <w:pStyle w:val="Cmsor3"/>
+      </w:pPr>
+      <w:bookmarkStart w:id="9" w:name="_Toc192090373"/>
+      <w:r>
+        <w:lastRenderedPageBreak/>
+        <w:t>User tábla</w:t>
+      </w:r>
+      <w:bookmarkEnd w:id="9"/>
     </w:p>
     <w:p>
-      <w:pPr>
-        <w:rPr>
-          <w:sz w:val="36"/>
-          <w:szCs w:val="36"/>
-        </w:rPr>
-      </w:pPr>
-    </w:p>
-    <w:p>
-      <w:pPr>
-        <w:rPr>
-          <w:sz w:val="36"/>
-          <w:szCs w:val="36"/>
-        </w:rPr>
-      </w:pPr>
-    </w:p>
-    <w:p>
-      <w:pPr>
-        <w:rPr>
-          <w:sz w:val="36"/>
-          <w:szCs w:val="36"/>
-        </w:rPr>
-      </w:pPr>
-    </w:p>
-    <w:p>
-      <w:pPr>
-        <w:rPr>
-          <w:sz w:val="36"/>
-          <w:szCs w:val="36"/>
-        </w:rPr>
-      </w:pPr>
-    </w:p>
-    <w:p>
-      <w:pPr>
-        <w:rPr>
-          <w:sz w:val="36"/>
-          <w:szCs w:val="36"/>
-        </w:rPr>
-      </w:pPr>
-      <w:r>
-        <w:rPr>
-          <w:sz w:val="36"/>
-          <w:szCs w:val="36"/>
-        </w:rPr>
-        <w:lastRenderedPageBreak/>
-        <w:t>2.2.2.2. User tábla:</w:t>
-      </w:r>
-    </w:p>
-    <w:p>
       <w:r>
         <w:rPr>
           <w:noProof/>
         </w:rPr>
         <w:drawing>
-          <wp:anchor distT="0" distB="0" distL="114300" distR="114300" simplePos="0" relativeHeight="251661312" behindDoc="1" locked="0" layoutInCell="1" allowOverlap="1" wp14:anchorId="4FC8E3A4" wp14:editId="4D6BD8CF">
+          <wp:anchor distT="0" distB="0" distL="114300" distR="114300" simplePos="0" relativeHeight="251666432" behindDoc="1" locked="0" layoutInCell="1" allowOverlap="1" wp14:anchorId="0F82D2E7" wp14:editId="28E1B04D">
             <wp:simplePos x="0" y="0"/>
             <wp:positionH relativeFrom="column">
               <wp:posOffset>-3810</wp:posOffset>
@@ -2426,7 +3414,7 @@
                 <wp:lineTo x="0" y="0"/>
               </wp:wrapPolygon>
             </wp:wrapTight>
-            <wp:docPr id="693687297" name="Kép 1" descr="A képen szöveg, Betűtípus, képernyőkép látható&#10;&#10;Automatikusan generált leírás"/>
+            <wp:docPr id="275960655" name="Kép 1" descr="A képen szöveg, Betűtípus, képernyőkép látható&#10;&#10;Automatikusan generált leírás"/>
             <wp:cNvGraphicFramePr>
               <a:graphicFrameLocks xmlns:a="http://schemas.openxmlformats.org/drawingml/2006/main" noChangeAspect="1"/>
             </wp:cNvGraphicFramePr>
@@ -2471,44 +3459,38 @@
         </w:drawing>
       </w:r>
       <w:r>
-        <w:t xml:space="preserve">A felhasználók fontos adatainak tarolására szolgál. Az első mező egy </w:t>
-      </w:r>
-      <w:r>
-        <w:t>kulcs, ami arra szolgál, hogy minden egyes felhasználónak egy egyedi azonosító számot generál automatikusan amikor egy új felhasználó regisztrál. Ez után a felhasználók egyéb adatai következnek melyek között helyet kap a név, telefonszám, email, jelszó, avatár, csatlakozási idő és az engedélyek.</w:t>
+        <w:t>A felhasználók fontos adatainak tarolására szolgál. Az első mező egy kulcs, ami arra szolgál, hogy minden egyes felhasználónak egy egyedi azonosító számot generál automatikusan amikor egy új felhasználó regisztrál. Ez után a felhasználók egyéb adatai következnek melyek között helyet kap a név, telefonszám, email, jelszó, avatár, csatlakozási idő és az engedélyek.</w:t>
       </w:r>
     </w:p>
     <w:p/>
     <w:p/>
-    <w:p/>
     <w:p>
       <w:pPr>
-        <w:rPr>
-          <w:sz w:val="36"/>
-          <w:szCs w:val="36"/>
-        </w:rPr>
-      </w:pPr>
-      <w:r>
-        <w:rPr>
-          <w:sz w:val="36"/>
-          <w:szCs w:val="36"/>
-        </w:rPr>
-        <w:t xml:space="preserve">2.2.2.2. </w:t>
-      </w:r>
-      <w:r>
-        <w:rPr>
-          <w:sz w:val="36"/>
-          <w:szCs w:val="36"/>
-        </w:rPr>
-        <w:t xml:space="preserve">Car tábla: </w:t>
-      </w:r>
+        <w:pStyle w:val="Szvegtrzs"/>
+      </w:pPr>
     </w:p>
     <w:p>
+      <w:pPr>
+        <w:pStyle w:val="Cmsor3"/>
+      </w:pPr>
+      <w:bookmarkStart w:id="10" w:name="_Toc192090374"/>
+      <w:proofErr w:type="spellStart"/>
+      <w:r>
+        <w:t>Car</w:t>
+      </w:r>
+      <w:proofErr w:type="spellEnd"/>
+      <w:r>
+        <w:t xml:space="preserve"> tábla</w:t>
+      </w:r>
+      <w:bookmarkEnd w:id="10"/>
+    </w:p>
+    <w:p>
       <w:r>
         <w:rPr>
           <w:noProof/>
         </w:rPr>
         <w:drawing>
-          <wp:anchor distT="0" distB="0" distL="114300" distR="114300" simplePos="0" relativeHeight="251662336" behindDoc="1" locked="0" layoutInCell="1" allowOverlap="1" wp14:anchorId="6C638FE4" wp14:editId="4E2F3395">
+          <wp:anchor distT="0" distB="0" distL="114300" distR="114300" simplePos="0" relativeHeight="251668480" behindDoc="1" locked="0" layoutInCell="1" allowOverlap="1" wp14:anchorId="51E7C8F6" wp14:editId="441576BC">
             <wp:simplePos x="0" y="0"/>
             <wp:positionH relativeFrom="column">
               <wp:posOffset>-3810</wp:posOffset>
@@ -2527,7 +3509,7 @@
                 <wp:lineTo x="0" y="0"/>
               </wp:wrapPolygon>
             </wp:wrapTight>
-            <wp:docPr id="1906399266" name="Kép 1" descr="A képen szöveg, menü, képernyőkép látható&#10;&#10;Automatikusan generált leírás"/>
+            <wp:docPr id="553037277" name="Kép 1" descr="A képen szöveg, menü, képernyőkép látható&#10;&#10;Automatikusan generált leírás"/>
             <wp:cNvGraphicFramePr>
               <a:graphicFrameLocks xmlns:a="http://schemas.openxmlformats.org/drawingml/2006/main" noChangeAspect="1"/>
             </wp:cNvGraphicFramePr>
@@ -2572,16 +3554,29 @@
         </w:drawing>
       </w:r>
       <w:r>
-        <w:t>Az autók tábla az autók adatainak tárolására szolgál és ebben van a legtöbb adat. Itt is ugyan úgy, mint a user táblában az első mező az id ami ugyan azt a szerepet látja el mint a másik táblában. Ezen kívül rengetek adat tárolódik itt ezek között a márka, modell, évjárat, súly, lóerő, km/óra állás, ár,</w:t>
-      </w:r>
-      <w:r>
-        <w:t xml:space="preserve"> leárazott ár,</w:t>
-      </w:r>
-      <w:r>
-        <w:t xml:space="preserve"> </w:t>
-      </w:r>
-      <w:r>
-        <w:t xml:space="preserve">dizájn, szín, ajtók száma, ülések száma, (…). Ez a sok adat mind a felhasználók keresésének könnyebbítésére és a kényelmes használatért van. </w:t>
+        <w:t xml:space="preserve">Az autók tábla az autók adatainak tárolására szolgál és ebben van a legtöbb adat. Itt is ugyan úgy, mint a user táblában az első mező az </w:t>
+      </w:r>
+      <w:proofErr w:type="spellStart"/>
+      <w:proofErr w:type="gramStart"/>
+      <w:r>
+        <w:t>id</w:t>
+      </w:r>
+      <w:proofErr w:type="spellEnd"/>
+      <w:proofErr w:type="gramEnd"/>
+      <w:r>
+        <w:t xml:space="preserve"> ami ugyan azt a szerepet látja el mint a másik táblában. Ezen kívül rengetek adat tárolódik itt a márka, modell, évjárat, súly, lóerő, km/óra állás, ár, leárazott ár, dizájn, szín, ajtók száma, ülések </w:t>
+      </w:r>
+      <w:r>
+        <w:t xml:space="preserve">száma, váltó, egyéb </w:t>
+      </w:r>
+      <w:r>
+        <w:t>sajátságok, alvázszám, állapot, az oldalhoz adás dátuma, köbcentimétere, meghajtási típus</w:t>
+      </w:r>
+      <w:r>
+        <w:t>. Ez</w:t>
+      </w:r>
+      <w:r>
+        <w:t xml:space="preserve"> a sok adat mind a felhasználók keresésének könnyebbítésére és a kényelmes használatért van. </w:t>
       </w:r>
     </w:p>
     <w:p>
@@ -2634,27 +3629,23 @@
     </w:p>
     <w:p>
       <w:pPr>
-        <w:rPr>
-          <w:sz w:val="36"/>
-          <w:szCs w:val="36"/>
-        </w:rPr>
+        <w:pStyle w:val="Szvegtrzs"/>
       </w:pPr>
     </w:p>
     <w:p>
       <w:pPr>
-        <w:rPr>
-          <w:sz w:val="36"/>
-          <w:szCs w:val="36"/>
-        </w:rPr>
-      </w:pPr>
-      <w:r>
-        <w:rPr>
-          <w:sz w:val="36"/>
-          <w:szCs w:val="36"/>
-        </w:rPr>
-        <w:lastRenderedPageBreak/>
-        <w:t xml:space="preserve">2.2.2.2. Car_image_relation tábla: </w:t>
-      </w:r>
+        <w:pStyle w:val="Cmsor3"/>
+      </w:pPr>
+      <w:bookmarkStart w:id="11" w:name="_Toc192090375"/>
+      <w:proofErr w:type="spellStart"/>
+      <w:r>
+        <w:t>Car_image_relation</w:t>
+      </w:r>
+      <w:proofErr w:type="spellEnd"/>
+      <w:r>
+        <w:t xml:space="preserve"> tábla</w:t>
+      </w:r>
+      <w:bookmarkEnd w:id="11"/>
     </w:p>
     <w:p>
       <w:r>
@@ -2662,7 +3653,7 @@
           <w:noProof/>
         </w:rPr>
         <w:drawing>
-          <wp:anchor distT="0" distB="0" distL="114300" distR="114300" simplePos="0" relativeHeight="251663360" behindDoc="1" locked="0" layoutInCell="1" allowOverlap="1" wp14:anchorId="7CC2660A" wp14:editId="5C7885F5">
+          <wp:anchor distT="0" distB="0" distL="114300" distR="114300" simplePos="0" relativeHeight="251670528" behindDoc="1" locked="0" layoutInCell="1" allowOverlap="1" wp14:anchorId="0B456BC8" wp14:editId="01448C1C">
             <wp:simplePos x="0" y="0"/>
             <wp:positionH relativeFrom="column">
               <wp:posOffset>-3810</wp:posOffset>
@@ -2681,7 +3672,7 @@
                 <wp:lineTo x="0" y="0"/>
               </wp:wrapPolygon>
             </wp:wrapTight>
-            <wp:docPr id="2089742341" name="Kép 1" descr="A képen szöveg, képernyőkép, Betűtípus látható&#10;&#10;Automatikusan generált leírás"/>
+            <wp:docPr id="728336538" name="Kép 1" descr="A képen szöveg, képernyőkép, Betűtípus látható&#10;&#10;Automatikusan generált leírás"/>
             <wp:cNvGraphicFramePr>
               <a:graphicFrameLocks xmlns:a="http://schemas.openxmlformats.org/drawingml/2006/main" noChangeAspect="1"/>
             </wp:cNvGraphicFramePr>
@@ -2726,25 +3717,76 @@
         </w:drawing>
       </w:r>
       <w:r>
-        <w:t xml:space="preserve">Az id </w:t>
-      </w:r>
-      <w:r>
-        <w:t>itt is egy egyedi azonosító, mint a többi táblában. Ebben a táblában csak 2 más adat található, abból az egyik a car tábla id mezőjére hivatkozik ez a car_id illetve a harmadik adat az autó képének url-jét tárolja.</w:t>
+        <w:t xml:space="preserve">Az </w:t>
+      </w:r>
+      <w:proofErr w:type="spellStart"/>
+      <w:r>
+        <w:t>id</w:t>
+      </w:r>
+      <w:proofErr w:type="spellEnd"/>
+      <w:r>
+        <w:t xml:space="preserve"> </w:t>
+      </w:r>
+      <w:r>
+        <w:t xml:space="preserve">itt is egy egyedi azonosító, mint a többi táblában. Ebben a táblában csak 2 más adat található, abból az egyik a </w:t>
+      </w:r>
+      <w:proofErr w:type="spellStart"/>
+      <w:r>
+        <w:t>car</w:t>
+      </w:r>
+      <w:proofErr w:type="spellEnd"/>
+      <w:r>
+        <w:t xml:space="preserve"> tábla </w:t>
+      </w:r>
+      <w:proofErr w:type="spellStart"/>
+      <w:r>
+        <w:t>id</w:t>
+      </w:r>
+      <w:proofErr w:type="spellEnd"/>
+      <w:r>
+        <w:t xml:space="preserve"> mezőjére hivatkozik ez a </w:t>
+      </w:r>
+      <w:proofErr w:type="spellStart"/>
+      <w:r>
+        <w:t>car_</w:t>
+      </w:r>
+      <w:proofErr w:type="gramStart"/>
+      <w:r>
+        <w:t>id</w:t>
+      </w:r>
+      <w:proofErr w:type="spellEnd"/>
+      <w:proofErr w:type="gramEnd"/>
+      <w:r>
+        <w:t xml:space="preserve"> illetve a harmadik adat az autó képének </w:t>
+      </w:r>
+      <w:proofErr w:type="spellStart"/>
+      <w:r>
+        <w:t>url</w:t>
+      </w:r>
+      <w:proofErr w:type="spellEnd"/>
+      <w:r>
+        <w:t>-jét tárolja.</w:t>
       </w:r>
     </w:p>
     <w:p>
       <w:pPr>
-        <w:rPr>
-          <w:sz w:val="36"/>
-          <w:szCs w:val="36"/>
-        </w:rPr>
-      </w:pPr>
+        <w:pStyle w:val="Cmsor3"/>
+      </w:pPr>
+      <w:bookmarkStart w:id="12" w:name="_Toc192090376"/>
+      <w:proofErr w:type="spellStart"/>
+      <w:r>
+        <w:t>Favorites</w:t>
+      </w:r>
+      <w:proofErr w:type="spellEnd"/>
+      <w:r>
+        <w:t xml:space="preserve"> tábla</w:t>
+      </w:r>
       <w:r>
         <w:rPr>
           <w:noProof/>
         </w:rPr>
         <w:drawing>
-          <wp:anchor distT="0" distB="0" distL="114300" distR="114300" simplePos="0" relativeHeight="251664384" behindDoc="1" locked="0" layoutInCell="1" allowOverlap="1" wp14:anchorId="523E7255" wp14:editId="4BD4C30F">
+          <wp:anchor distT="0" distB="0" distL="114300" distR="114300" simplePos="0" relativeHeight="251672576" behindDoc="1" locked="0" layoutInCell="1" allowOverlap="1" wp14:anchorId="62E48DD4" wp14:editId="7521EFFB">
             <wp:simplePos x="0" y="0"/>
             <wp:positionH relativeFrom="margin">
               <wp:align>left</wp:align>
@@ -2763,7 +3805,7 @@
                 <wp:lineTo x="0" y="0"/>
               </wp:wrapPolygon>
             </wp:wrapTight>
-            <wp:docPr id="1005740378" name="Kép 1" descr="A képen szöveg, képernyőkép, Betűtípus látható&#10;&#10;Automatikusan generált leírás"/>
+            <wp:docPr id="1358288607" name="Kép 1" descr="A képen szöveg, képernyőkép, Betűtípus látható&#10;&#10;Automatikusan generált leírás"/>
             <wp:cNvGraphicFramePr>
               <a:graphicFrameLocks xmlns:a="http://schemas.openxmlformats.org/drawingml/2006/main" noChangeAspect="1"/>
             </wp:cNvGraphicFramePr>
@@ -2807,50 +3849,52 @@
           </wp:anchor>
         </w:drawing>
       </w:r>
-      <w:r>
-        <w:rPr>
-          <w:sz w:val="36"/>
-          <w:szCs w:val="36"/>
-        </w:rPr>
-        <w:t xml:space="preserve">2.2.2.2. </w:t>
-      </w:r>
-      <w:r>
-        <w:rPr>
-          <w:sz w:val="36"/>
-          <w:szCs w:val="36"/>
-        </w:rPr>
-        <w:t xml:space="preserve">Favorites tábla: </w:t>
-      </w:r>
+      <w:bookmarkEnd w:id="12"/>
     </w:p>
     <w:p>
       <w:r>
-        <w:t>Mint minden táblában itt is helyet kap az első sorban egy id mező, ami szintén egy egyedi automatikusan növekvő szám.</w:t>
+        <w:t xml:space="preserve">Mint minden táblában itt is helyet kap az első sorban egy </w:t>
+      </w:r>
+      <w:proofErr w:type="spellStart"/>
+      <w:r>
+        <w:t>id</w:t>
+      </w:r>
+      <w:proofErr w:type="spellEnd"/>
+      <w:r>
+        <w:t xml:space="preserve"> mező, ami szintén egy egyedi automatikusan növekvő szám.</w:t>
       </w:r>
     </w:p>
     <w:p>
       <w:r>
-        <w:t>Ezen a mező kívül kettő mező található, amelyekből egyik az autók id mezőjére mutat a másik pedig a felhasználók id mezőjére.</w:t>
+        <w:t xml:space="preserve">Ezen a mező kívül kettő mező található, amelyekből egyik az autók </w:t>
+      </w:r>
+      <w:proofErr w:type="spellStart"/>
+      <w:r>
+        <w:t>id</w:t>
+      </w:r>
+      <w:proofErr w:type="spellEnd"/>
+      <w:r>
+        <w:t xml:space="preserve"> mezőjére mutat a másik pedig a felhasználók </w:t>
+      </w:r>
+      <w:proofErr w:type="spellStart"/>
+      <w:r>
+        <w:t>id</w:t>
+      </w:r>
+      <w:proofErr w:type="spellEnd"/>
+      <w:r>
+        <w:t xml:space="preserve"> mezőjére.</w:t>
       </w:r>
     </w:p>
     <w:p>
       <w:pPr>
-        <w:pStyle w:val="Listaszerbekezds"/>
-        <w:numPr>
-          <w:ilvl w:val="0"/>
-          <w:numId w:val="21"/>
-        </w:numPr>
-        <w:rPr>
-          <w:sz w:val="52"/>
-          <w:szCs w:val="52"/>
-        </w:rPr>
-      </w:pPr>
-      <w:r>
-        <w:rPr>
-          <w:sz w:val="52"/>
-          <w:szCs w:val="52"/>
-        </w:rPr>
+        <w:pStyle w:val="Cmsor1"/>
+      </w:pPr>
+      <w:bookmarkStart w:id="13" w:name="_Toc192090377"/>
+      <w:r>
+        <w:lastRenderedPageBreak/>
         <w:t>Felhasználói dokumentáció:</w:t>
       </w:r>
+      <w:bookmarkEnd w:id="13"/>
     </w:p>
     <w:p>
       <w:pPr>
@@ -2861,12 +3905,12 @@
       <w:pPr>
         <w:pStyle w:val="Cmsor1"/>
       </w:pPr>
-      <w:bookmarkStart w:id="3" w:name="_Toc71644440"/>
+      <w:bookmarkStart w:id="14" w:name="_Toc192090378"/>
       <w:r>
         <w:lastRenderedPageBreak/>
         <w:t>Irodalomjegyzék</w:t>
       </w:r>
-      <w:bookmarkEnd w:id="3"/>
+      <w:bookmarkEnd w:id="14"/>
     </w:p>
     <w:p>
       <w:pPr>
@@ -3740,12 +4784,21 @@
         </w:rPr>
         <w:t xml:space="preserve"> </w:t>
       </w:r>
-      <w:r>
-        <w:rPr>
-          <w:rFonts w:cs="Arial"/>
-          <w:color w:val="800000"/>
-        </w:rPr>
-        <w:t>[]-be</w:t>
+      <w:proofErr w:type="gramStart"/>
+      <w:r>
+        <w:rPr>
+          <w:rFonts w:cs="Arial"/>
+          <w:color w:val="800000"/>
+        </w:rPr>
+        <w:t>[]-</w:t>
+      </w:r>
+      <w:proofErr w:type="gramEnd"/>
+      <w:r>
+        <w:rPr>
+          <w:rFonts w:cs="Arial"/>
+          <w:color w:val="800000"/>
+        </w:rPr>
+        <w:t>be</w:t>
       </w:r>
       <w:r>
         <w:rPr>
@@ -4141,36 +5194,45 @@
           <w:i/>
           <w:iCs/>
         </w:rPr>
-        <w:t>Konferencia-kiadvány-beli</w:t>
-      </w:r>
-      <w:r>
-        <w:rPr>
-          <w:rFonts w:eastAsia="Times New Roman" w:cs="Times New Roman"/>
+        <w:t>Konferencia-kiadvány-</w:t>
+      </w:r>
+      <w:proofErr w:type="spellStart"/>
+      <w:r>
+        <w:rPr>
           <w:i/>
           <w:iCs/>
         </w:rPr>
-        <w:t xml:space="preserve"> </w:t>
-      </w:r>
-      <w:r>
-        <w:rPr>
+        <w:t>beli</w:t>
+      </w:r>
+      <w:proofErr w:type="spellEnd"/>
+      <w:r>
+        <w:rPr>
+          <w:rFonts w:eastAsia="Times New Roman" w:cs="Times New Roman"/>
           <w:i/>
           <w:iCs/>
         </w:rPr>
-        <w:t>cikk</w:t>
-      </w:r>
-      <w:r>
-        <w:rPr>
-          <w:rFonts w:eastAsia="Times New Roman" w:cs="Times New Roman"/>
+        <w:t xml:space="preserve"> </w:t>
+      </w:r>
+      <w:r>
+        <w:rPr>
           <w:i/>
           <w:iCs/>
         </w:rPr>
-        <w:t xml:space="preserve"> </w:t>
-      </w:r>
-      <w:r>
-        <w:rPr>
+        <w:t>cikk</w:t>
+      </w:r>
+      <w:r>
+        <w:rPr>
+          <w:rFonts w:eastAsia="Times New Roman" w:cs="Times New Roman"/>
           <w:i/>
           <w:iCs/>
         </w:rPr>
+        <w:t xml:space="preserve"> </w:t>
+      </w:r>
+      <w:r>
+        <w:rPr>
+          <w:i/>
+          <w:iCs/>
+        </w:rPr>
         <w:t>címe</w:t>
       </w:r>
     </w:p>
@@ -5021,7 +6083,23 @@
           <w:rFonts w:cs="Arial"/>
           <w:color w:val="800000"/>
         </w:rPr>
-        <w:t>[Vijayasundaram,</w:t>
+        <w:t>[</w:t>
+      </w:r>
+      <w:proofErr w:type="spellStart"/>
+      <w:r>
+        <w:rPr>
+          <w:rFonts w:cs="Arial"/>
+          <w:color w:val="800000"/>
+        </w:rPr>
+        <w:t>Vijayasundaram</w:t>
+      </w:r>
+      <w:proofErr w:type="spellEnd"/>
+      <w:r>
+        <w:rPr>
+          <w:rFonts w:cs="Arial"/>
+          <w:color w:val="800000"/>
+        </w:rPr>
+        <w:t>,</w:t>
       </w:r>
       <w:r>
         <w:rPr>
@@ -5063,8 +6141,17 @@
           <w:rFonts w:cs="Arial"/>
           <w:color w:val="800000"/>
         </w:rPr>
-        <w:t>[Meister</w:t>
-      </w:r>
+        <w:t>[</w:t>
+      </w:r>
+      <w:proofErr w:type="spellStart"/>
+      <w:r>
+        <w:rPr>
+          <w:rFonts w:cs="Arial"/>
+          <w:color w:val="800000"/>
+        </w:rPr>
+        <w:t>Meister</w:t>
+      </w:r>
+      <w:proofErr w:type="spellEnd"/>
       <w:r>
         <w:rPr>
           <w:rFonts w:eastAsia="Arial" w:cs="Arial"/>
@@ -5086,12 +6173,21 @@
         </w:rPr>
         <w:t xml:space="preserve"> </w:t>
       </w:r>
-      <w:r>
-        <w:rPr>
-          <w:rFonts w:cs="Arial"/>
-          <w:color w:val="800000"/>
-        </w:rPr>
-        <w:t>Sonar,</w:t>
+      <w:proofErr w:type="spellStart"/>
+      <w:r>
+        <w:rPr>
+          <w:rFonts w:cs="Arial"/>
+          <w:color w:val="800000"/>
+        </w:rPr>
+        <w:t>Sonar</w:t>
+      </w:r>
+      <w:proofErr w:type="spellEnd"/>
+      <w:r>
+        <w:rPr>
+          <w:rFonts w:cs="Arial"/>
+          <w:color w:val="800000"/>
+        </w:rPr>
+        <w:t>,</w:t>
       </w:r>
       <w:r>
         <w:rPr>
@@ -5133,8 +6229,17 @@
           <w:rFonts w:cs="Arial"/>
           <w:color w:val="800000"/>
         </w:rPr>
-        <w:t>[Felcman</w:t>
-      </w:r>
+        <w:t>[</w:t>
+      </w:r>
+      <w:proofErr w:type="spellStart"/>
+      <w:r>
+        <w:rPr>
+          <w:rFonts w:cs="Arial"/>
+          <w:color w:val="800000"/>
+        </w:rPr>
+        <w:t>Felcman</w:t>
+      </w:r>
+      <w:proofErr w:type="spellEnd"/>
       <w:r>
         <w:rPr>
           <w:rFonts w:eastAsia="Arial" w:cs="Arial"/>
@@ -5541,7 +6646,15 @@
           <w:rFonts w:eastAsia="Arial" w:cs="Arial"/>
           <w:color w:val="800000"/>
         </w:rPr>
-        <w:t xml:space="preserve"> „</w:t>
+        <w:t xml:space="preserve"> </w:t>
+      </w:r>
+      <w:proofErr w:type="gramStart"/>
+      <w:r>
+        <w:rPr>
+          <w:rFonts w:eastAsia="Arial" w:cs="Arial"/>
+          <w:color w:val="800000"/>
+        </w:rPr>
+        <w:t>„</w:t>
       </w:r>
       <w:r>
         <w:rPr>
@@ -5564,6 +6677,7 @@
         </w:rPr>
         <w:t>,</w:t>
       </w:r>
+      <w:proofErr w:type="gramEnd"/>
       <w:r>
         <w:rPr>
           <w:rFonts w:eastAsia="Arial" w:cs="Arial"/>
@@ -6061,22 +7175,22 @@
           <w:color w:val="800000"/>
         </w:rPr>
       </w:pPr>
-      <w:bookmarkStart w:id="4" w:name="_Toc71644441"/>
+      <w:bookmarkStart w:id="15" w:name="_Toc192090379"/>
       <w:r>
         <w:lastRenderedPageBreak/>
         <w:t>Mellékletek</w:t>
       </w:r>
-      <w:bookmarkEnd w:id="4"/>
+      <w:bookmarkEnd w:id="15"/>
     </w:p>
     <w:p>
       <w:pPr>
         <w:pStyle w:val="Cmsor2"/>
       </w:pPr>
-      <w:bookmarkStart w:id="5" w:name="_Toc71644442"/>
+      <w:bookmarkStart w:id="16" w:name="_Toc192090380"/>
       <w:r>
         <w:t>[A dolgozat mellékletei, ha vannak]</w:t>
       </w:r>
-      <w:bookmarkEnd w:id="5"/>
+      <w:bookmarkEnd w:id="16"/>
     </w:p>
     <w:sectPr>
       <w:headerReference w:type="default" r:id="rId18"/>
@@ -6091,7 +7205,7 @@
 </file>
 
 <file path=word/endnotes.xml><?xml version="1.0" encoding="utf-8"?>
-<w:endnotes xmlns:wpc="http://schemas.microsoft.com/office/word/2010/wordprocessingCanvas" xmlns:cx="http://schemas.microsoft.com/office/drawing/2014/chartex" xmlns:cx1="http://schemas.microsoft.com/office/drawing/2015/9/8/chartex" xmlns:cx2="http://schemas.microsoft.com/office/drawing/2015/10/21/chartex" xmlns:cx3="http://schemas.microsoft.com/office/drawing/2016/5/9/chartex" xmlns:cx4="http://schemas.microsoft.com/office/drawing/2016/5/10/chartex" xmlns:cx5="http://schemas.microsoft.com/office/drawing/2016/5/11/chartex" xmlns:cx6="http://schemas.microsoft.com/office/drawing/2016/5/12/chartex" xmlns:cx7="http://schemas.microsoft.com/office/drawing/2016/5/13/chartex" xmlns:cx8="http://schemas.microsoft.com/office/drawing/2016/5/14/chartex" xmlns:mc="http://schemas.openxmlformats.org/markup-compatibility/2006" xmlns:aink="http://schemas.microsoft.com/office/drawing/2016/ink" xmlns:am3d="http://schemas.microsoft.com/office/drawing/2017/model3d" xmlns:o="urn:schemas-microsoft-com:office:office" xmlns:oel="http://schemas.microsoft.com/office/2019/extlst" xmlns:r="http://schemas.openxmlformats.org/officeDocument/2006/relationships" xmlns:m="http://schemas.openxmlformats.org/officeDocument/2006/math" xmlns:v="urn:schemas-microsoft-com:vml" xmlns:wp14="http://schemas.microsoft.com/office/word/2010/wordprocessingDrawing" xmlns:wp="http://schemas.openxmlformats.org/drawingml/2006/wordprocessingDrawing" xmlns:w10="urn:schemas-microsoft-com:office:word" xmlns:w="http://schemas.openxmlformats.org/wordprocessingml/2006/main" xmlns:w14="http://schemas.microsoft.com/office/word/2010/wordml" xmlns:w15="http://schemas.microsoft.com/office/word/2012/wordml" xmlns:w16cex="http://schemas.microsoft.com/office/word/2018/wordml/cex" xmlns:w16cid="http://schemas.microsoft.com/office/word/2016/wordml/cid" xmlns:w16="http://schemas.microsoft.com/office/word/2018/wordml" xmlns:w16du="http://schemas.microsoft.com/office/word/2023/wordml/word16du" xmlns:w16sdtdh="http://schemas.microsoft.com/office/word/2020/wordml/sdtdatahash" xmlns:w16se="http://schemas.microsoft.com/office/word/2015/wordml/symex" xmlns:wpg="http://schemas.microsoft.com/office/word/2010/wordprocessingGroup" xmlns:wpi="http://schemas.microsoft.com/office/word/2010/wordprocessingInk" xmlns:wne="http://schemas.microsoft.com/office/word/2006/wordml" xmlns:wps="http://schemas.microsoft.com/office/word/2010/wordprocessingShape" mc:Ignorable="w14 w15 w16se w16cid w16 w16cex w16sdtdh w16du wp14">
+<w:endnotes xmlns:wpc="http://schemas.microsoft.com/office/word/2010/wordprocessingCanvas" xmlns:cx="http://schemas.microsoft.com/office/drawing/2014/chartex" xmlns:cx1="http://schemas.microsoft.com/office/drawing/2015/9/8/chartex" xmlns:cx2="http://schemas.microsoft.com/office/drawing/2015/10/21/chartex" xmlns:cx3="http://schemas.microsoft.com/office/drawing/2016/5/9/chartex" xmlns:cx4="http://schemas.microsoft.com/office/drawing/2016/5/10/chartex" xmlns:cx5="http://schemas.microsoft.com/office/drawing/2016/5/11/chartex" xmlns:cx6="http://schemas.microsoft.com/office/drawing/2016/5/12/chartex" xmlns:cx7="http://schemas.microsoft.com/office/drawing/2016/5/13/chartex" xmlns:cx8="http://schemas.microsoft.com/office/drawing/2016/5/14/chartex" xmlns:mc="http://schemas.openxmlformats.org/markup-compatibility/2006" xmlns:aink="http://schemas.microsoft.com/office/drawing/2016/ink" xmlns:am3d="http://schemas.microsoft.com/office/drawing/2017/model3d" xmlns:o="urn:schemas-microsoft-com:office:office" xmlns:oel="http://schemas.microsoft.com/office/2019/extlst" xmlns:r="http://schemas.openxmlformats.org/officeDocument/2006/relationships" xmlns:m="http://schemas.openxmlformats.org/officeDocument/2006/math" xmlns:v="urn:schemas-microsoft-com:vml" xmlns:wp14="http://schemas.microsoft.com/office/word/2010/wordprocessingDrawing" xmlns:wp="http://schemas.openxmlformats.org/drawingml/2006/wordprocessingDrawing" xmlns:w10="urn:schemas-microsoft-com:office:word" xmlns:w="http://schemas.openxmlformats.org/wordprocessingml/2006/main" xmlns:w14="http://schemas.microsoft.com/office/word/2010/wordml" xmlns:w15="http://schemas.microsoft.com/office/word/2012/wordml" xmlns:w16cex="http://schemas.microsoft.com/office/word/2018/wordml/cex" xmlns:w16cid="http://schemas.microsoft.com/office/word/2016/wordml/cid" xmlns:w16="http://schemas.microsoft.com/office/word/2018/wordml" xmlns:w16du="http://schemas.microsoft.com/office/word/2023/wordml/word16du" xmlns:w16sdtdh="http://schemas.microsoft.com/office/word/2020/wordml/sdtdatahash" xmlns:w16sdtfl="http://schemas.microsoft.com/office/word/2024/wordml/sdtformatlock" xmlns:w16se="http://schemas.microsoft.com/office/word/2015/wordml/symex" xmlns:wpg="http://schemas.microsoft.com/office/word/2010/wordprocessingGroup" xmlns:wpi="http://schemas.microsoft.com/office/word/2010/wordprocessingInk" xmlns:wne="http://schemas.microsoft.com/office/word/2006/wordml" xmlns:wps="http://schemas.microsoft.com/office/word/2010/wordprocessingShape" mc:Ignorable="w14 w15 w16se w16cid w16 w16cex w16sdtdh w16sdtfl w16du wp14">
   <w:endnote w:type="separator" w:id="-1">
     <w:p>
       <w:r>
@@ -6110,7 +7224,7 @@
 </file>
 
 <file path=word/footer1.xml><?xml version="1.0" encoding="utf-8"?>
-<w:ftr xmlns:wpc="http://schemas.microsoft.com/office/word/2010/wordprocessingCanvas" xmlns:cx="http://schemas.microsoft.com/office/drawing/2014/chartex" xmlns:cx1="http://schemas.microsoft.com/office/drawing/2015/9/8/chartex" xmlns:cx2="http://schemas.microsoft.com/office/drawing/2015/10/21/chartex" xmlns:cx3="http://schemas.microsoft.com/office/drawing/2016/5/9/chartex" xmlns:cx4="http://schemas.microsoft.com/office/drawing/2016/5/10/chartex" xmlns:cx5="http://schemas.microsoft.com/office/drawing/2016/5/11/chartex" xmlns:cx6="http://schemas.microsoft.com/office/drawing/2016/5/12/chartex" xmlns:cx7="http://schemas.microsoft.com/office/drawing/2016/5/13/chartex" xmlns:cx8="http://schemas.microsoft.com/office/drawing/2016/5/14/chartex" xmlns:mc="http://schemas.openxmlformats.org/markup-compatibility/2006" xmlns:aink="http://schemas.microsoft.com/office/drawing/2016/ink" xmlns:am3d="http://schemas.microsoft.com/office/drawing/2017/model3d" xmlns:o="urn:schemas-microsoft-com:office:office" xmlns:oel="http://schemas.microsoft.com/office/2019/extlst" xmlns:r="http://schemas.openxmlformats.org/officeDocument/2006/relationships" xmlns:m="http://schemas.openxmlformats.org/officeDocument/2006/math" xmlns:v="urn:schemas-microsoft-com:vml" xmlns:wp14="http://schemas.microsoft.com/office/word/2010/wordprocessingDrawing" xmlns:wp="http://schemas.openxmlformats.org/drawingml/2006/wordprocessingDrawing" xmlns:w10="urn:schemas-microsoft-com:office:word" xmlns:w="http://schemas.openxmlformats.org/wordprocessingml/2006/main" xmlns:w14="http://schemas.microsoft.com/office/word/2010/wordml" xmlns:w15="http://schemas.microsoft.com/office/word/2012/wordml" xmlns:w16cex="http://schemas.microsoft.com/office/word/2018/wordml/cex" xmlns:w16cid="http://schemas.microsoft.com/office/word/2016/wordml/cid" xmlns:w16="http://schemas.microsoft.com/office/word/2018/wordml" xmlns:w16du="http://schemas.microsoft.com/office/word/2023/wordml/word16du" xmlns:w16sdtdh="http://schemas.microsoft.com/office/word/2020/wordml/sdtdatahash" xmlns:w16se="http://schemas.microsoft.com/office/word/2015/wordml/symex" xmlns:wpg="http://schemas.microsoft.com/office/word/2010/wordprocessingGroup" xmlns:wpi="http://schemas.microsoft.com/office/word/2010/wordprocessingInk" xmlns:wne="http://schemas.microsoft.com/office/word/2006/wordml" xmlns:wps="http://schemas.microsoft.com/office/word/2010/wordprocessingShape" mc:Ignorable="w14 w15 w16se w16cid w16 w16cex w16sdtdh w16du wp14">
+<w:ftr xmlns:wpc="http://schemas.microsoft.com/office/word/2010/wordprocessingCanvas" xmlns:cx="http://schemas.microsoft.com/office/drawing/2014/chartex" xmlns:cx1="http://schemas.microsoft.com/office/drawing/2015/9/8/chartex" xmlns:cx2="http://schemas.microsoft.com/office/drawing/2015/10/21/chartex" xmlns:cx3="http://schemas.microsoft.com/office/drawing/2016/5/9/chartex" xmlns:cx4="http://schemas.microsoft.com/office/drawing/2016/5/10/chartex" xmlns:cx5="http://schemas.microsoft.com/office/drawing/2016/5/11/chartex" xmlns:cx6="http://schemas.microsoft.com/office/drawing/2016/5/12/chartex" xmlns:cx7="http://schemas.microsoft.com/office/drawing/2016/5/13/chartex" xmlns:cx8="http://schemas.microsoft.com/office/drawing/2016/5/14/chartex" xmlns:mc="http://schemas.openxmlformats.org/markup-compatibility/2006" xmlns:aink="http://schemas.microsoft.com/office/drawing/2016/ink" xmlns:am3d="http://schemas.microsoft.com/office/drawing/2017/model3d" xmlns:o="urn:schemas-microsoft-com:office:office" xmlns:oel="http://schemas.microsoft.com/office/2019/extlst" xmlns:r="http://schemas.openxmlformats.org/officeDocument/2006/relationships" xmlns:m="http://schemas.openxmlformats.org/officeDocument/2006/math" xmlns:v="urn:schemas-microsoft-com:vml" xmlns:wp14="http://schemas.microsoft.com/office/word/2010/wordprocessingDrawing" xmlns:wp="http://schemas.openxmlformats.org/drawingml/2006/wordprocessingDrawing" xmlns:w10="urn:schemas-microsoft-com:office:word" xmlns:w="http://schemas.openxmlformats.org/wordprocessingml/2006/main" xmlns:w14="http://schemas.microsoft.com/office/word/2010/wordml" xmlns:w15="http://schemas.microsoft.com/office/word/2012/wordml" xmlns:w16cex="http://schemas.microsoft.com/office/word/2018/wordml/cex" xmlns:w16cid="http://schemas.microsoft.com/office/word/2016/wordml/cid" xmlns:w16="http://schemas.microsoft.com/office/word/2018/wordml" xmlns:w16du="http://schemas.microsoft.com/office/word/2023/wordml/word16du" xmlns:w16sdtdh="http://schemas.microsoft.com/office/word/2020/wordml/sdtdatahash" xmlns:w16sdtfl="http://schemas.microsoft.com/office/word/2024/wordml/sdtformatlock" xmlns:w16se="http://schemas.microsoft.com/office/word/2015/wordml/symex" xmlns:wpg="http://schemas.microsoft.com/office/word/2010/wordprocessingGroup" xmlns:wpi="http://schemas.microsoft.com/office/word/2010/wordprocessingInk" xmlns:wne="http://schemas.microsoft.com/office/word/2006/wordml" xmlns:wps="http://schemas.microsoft.com/office/word/2010/wordprocessingShape" mc:Ignorable="w14 w15 w16se w16cid w16 w16cex w16sdtdh w16sdtfl w16du wp14">
   <w:p>
     <w:pPr>
       <w:pStyle w:val="llb"/>
@@ -6125,7 +7239,7 @@
 </file>
 
 <file path=word/footer2.xml><?xml version="1.0" encoding="utf-8"?>
-<w:ftr xmlns:wpc="http://schemas.microsoft.com/office/word/2010/wordprocessingCanvas" xmlns:cx="http://schemas.microsoft.com/office/drawing/2014/chartex" xmlns:cx1="http://schemas.microsoft.com/office/drawing/2015/9/8/chartex" xmlns:cx2="http://schemas.microsoft.com/office/drawing/2015/10/21/chartex" xmlns:cx3="http://schemas.microsoft.com/office/drawing/2016/5/9/chartex" xmlns:cx4="http://schemas.microsoft.com/office/drawing/2016/5/10/chartex" xmlns:cx5="http://schemas.microsoft.com/office/drawing/2016/5/11/chartex" xmlns:cx6="http://schemas.microsoft.com/office/drawing/2016/5/12/chartex" xmlns:cx7="http://schemas.microsoft.com/office/drawing/2016/5/13/chartex" xmlns:cx8="http://schemas.microsoft.com/office/drawing/2016/5/14/chartex" xmlns:mc="http://schemas.openxmlformats.org/markup-compatibility/2006" xmlns:aink="http://schemas.microsoft.com/office/drawing/2016/ink" xmlns:am3d="http://schemas.microsoft.com/office/drawing/2017/model3d" xmlns:o="urn:schemas-microsoft-com:office:office" xmlns:oel="http://schemas.microsoft.com/office/2019/extlst" xmlns:r="http://schemas.openxmlformats.org/officeDocument/2006/relationships" xmlns:m="http://schemas.openxmlformats.org/officeDocument/2006/math" xmlns:v="urn:schemas-microsoft-com:vml" xmlns:wp14="http://schemas.microsoft.com/office/word/2010/wordprocessingDrawing" xmlns:wp="http://schemas.openxmlformats.org/drawingml/2006/wordprocessingDrawing" xmlns:w10="urn:schemas-microsoft-com:office:word" xmlns:w="http://schemas.openxmlformats.org/wordprocessingml/2006/main" xmlns:w14="http://schemas.microsoft.com/office/word/2010/wordml" xmlns:w15="http://schemas.microsoft.com/office/word/2012/wordml" xmlns:w16cex="http://schemas.microsoft.com/office/word/2018/wordml/cex" xmlns:w16cid="http://schemas.microsoft.com/office/word/2016/wordml/cid" xmlns:w16="http://schemas.microsoft.com/office/word/2018/wordml" xmlns:w16du="http://schemas.microsoft.com/office/word/2023/wordml/word16du" xmlns:w16sdtdh="http://schemas.microsoft.com/office/word/2020/wordml/sdtdatahash" xmlns:w16se="http://schemas.microsoft.com/office/word/2015/wordml/symex" xmlns:wpg="http://schemas.microsoft.com/office/word/2010/wordprocessingGroup" xmlns:wpi="http://schemas.microsoft.com/office/word/2010/wordprocessingInk" xmlns:wne="http://schemas.microsoft.com/office/word/2006/wordml" xmlns:wps="http://schemas.microsoft.com/office/word/2010/wordprocessingShape" mc:Ignorable="w14 w15 w16se w16cid w16 w16cex w16sdtdh w16du wp14">
+<w:ftr xmlns:wpc="http://schemas.microsoft.com/office/word/2010/wordprocessingCanvas" xmlns:cx="http://schemas.microsoft.com/office/drawing/2014/chartex" xmlns:cx1="http://schemas.microsoft.com/office/drawing/2015/9/8/chartex" xmlns:cx2="http://schemas.microsoft.com/office/drawing/2015/10/21/chartex" xmlns:cx3="http://schemas.microsoft.com/office/drawing/2016/5/9/chartex" xmlns:cx4="http://schemas.microsoft.com/office/drawing/2016/5/10/chartex" xmlns:cx5="http://schemas.microsoft.com/office/drawing/2016/5/11/chartex" xmlns:cx6="http://schemas.microsoft.com/office/drawing/2016/5/12/chartex" xmlns:cx7="http://schemas.microsoft.com/office/drawing/2016/5/13/chartex" xmlns:cx8="http://schemas.microsoft.com/office/drawing/2016/5/14/chartex" xmlns:mc="http://schemas.openxmlformats.org/markup-compatibility/2006" xmlns:aink="http://schemas.microsoft.com/office/drawing/2016/ink" xmlns:am3d="http://schemas.microsoft.com/office/drawing/2017/model3d" xmlns:o="urn:schemas-microsoft-com:office:office" xmlns:oel="http://schemas.microsoft.com/office/2019/extlst" xmlns:r="http://schemas.openxmlformats.org/officeDocument/2006/relationships" xmlns:m="http://schemas.openxmlformats.org/officeDocument/2006/math" xmlns:v="urn:schemas-microsoft-com:vml" xmlns:wp14="http://schemas.microsoft.com/office/word/2010/wordprocessingDrawing" xmlns:wp="http://schemas.openxmlformats.org/drawingml/2006/wordprocessingDrawing" xmlns:w10="urn:schemas-microsoft-com:office:word" xmlns:w="http://schemas.openxmlformats.org/wordprocessingml/2006/main" xmlns:w14="http://schemas.microsoft.com/office/word/2010/wordml" xmlns:w15="http://schemas.microsoft.com/office/word/2012/wordml" xmlns:w16cex="http://schemas.microsoft.com/office/word/2018/wordml/cex" xmlns:w16cid="http://schemas.microsoft.com/office/word/2016/wordml/cid" xmlns:w16="http://schemas.microsoft.com/office/word/2018/wordml" xmlns:w16du="http://schemas.microsoft.com/office/word/2023/wordml/word16du" xmlns:w16sdtdh="http://schemas.microsoft.com/office/word/2020/wordml/sdtdatahash" xmlns:w16sdtfl="http://schemas.microsoft.com/office/word/2024/wordml/sdtformatlock" xmlns:w16se="http://schemas.microsoft.com/office/word/2015/wordml/symex" xmlns:wpg="http://schemas.microsoft.com/office/word/2010/wordprocessingGroup" xmlns:wpi="http://schemas.microsoft.com/office/word/2010/wordprocessingInk" xmlns:wne="http://schemas.microsoft.com/office/word/2006/wordml" xmlns:wps="http://schemas.microsoft.com/office/word/2010/wordprocessingShape" mc:Ignorable="w14 w15 w16se w16cid w16 w16cex w16sdtdh w16sdtfl w16du wp14">
   <w:sdt>
     <w:sdtPr>
       <w:id w:val="-1776169965"/>
@@ -6247,7 +7361,7 @@
 </file>
 
 <file path=word/footnotes.xml><?xml version="1.0" encoding="utf-8"?>
-<w:footnotes xmlns:wpc="http://schemas.microsoft.com/office/word/2010/wordprocessingCanvas" xmlns:cx="http://schemas.microsoft.com/office/drawing/2014/chartex" xmlns:cx1="http://schemas.microsoft.com/office/drawing/2015/9/8/chartex" xmlns:cx2="http://schemas.microsoft.com/office/drawing/2015/10/21/chartex" xmlns:cx3="http://schemas.microsoft.com/office/drawing/2016/5/9/chartex" xmlns:cx4="http://schemas.microsoft.com/office/drawing/2016/5/10/chartex" xmlns:cx5="http://schemas.microsoft.com/office/drawing/2016/5/11/chartex" xmlns:cx6="http://schemas.microsoft.com/office/drawing/2016/5/12/chartex" xmlns:cx7="http://schemas.microsoft.com/office/drawing/2016/5/13/chartex" xmlns:cx8="http://schemas.microsoft.com/office/drawing/2016/5/14/chartex" xmlns:mc="http://schemas.openxmlformats.org/markup-compatibility/2006" xmlns:aink="http://schemas.microsoft.com/office/drawing/2016/ink" xmlns:am3d="http://schemas.microsoft.com/office/drawing/2017/model3d" xmlns:o="urn:schemas-microsoft-com:office:office" xmlns:oel="http://schemas.microsoft.com/office/2019/extlst" xmlns:r="http://schemas.openxmlformats.org/officeDocument/2006/relationships" xmlns:m="http://schemas.openxmlformats.org/officeDocument/2006/math" xmlns:v="urn:schemas-microsoft-com:vml" xmlns:wp14="http://schemas.microsoft.com/office/word/2010/wordprocessingDrawing" xmlns:wp="http://schemas.openxmlformats.org/drawingml/2006/wordprocessingDrawing" xmlns:w10="urn:schemas-microsoft-com:office:word" xmlns:w="http://schemas.openxmlformats.org/wordprocessingml/2006/main" xmlns:w14="http://schemas.microsoft.com/office/word/2010/wordml" xmlns:w15="http://schemas.microsoft.com/office/word/2012/wordml" xmlns:w16cex="http://schemas.microsoft.com/office/word/2018/wordml/cex" xmlns:w16cid="http://schemas.microsoft.com/office/word/2016/wordml/cid" xmlns:w16="http://schemas.microsoft.com/office/word/2018/wordml" xmlns:w16du="http://schemas.microsoft.com/office/word/2023/wordml/word16du" xmlns:w16sdtdh="http://schemas.microsoft.com/office/word/2020/wordml/sdtdatahash" xmlns:w16se="http://schemas.microsoft.com/office/word/2015/wordml/symex" xmlns:wpg="http://schemas.microsoft.com/office/word/2010/wordprocessingGroup" xmlns:wpi="http://schemas.microsoft.com/office/word/2010/wordprocessingInk" xmlns:wne="http://schemas.microsoft.com/office/word/2006/wordml" xmlns:wps="http://schemas.microsoft.com/office/word/2010/wordprocessingShape" mc:Ignorable="w14 w15 w16se w16cid w16 w16cex w16sdtdh w16du wp14">
+<w:footnotes xmlns:wpc="http://schemas.microsoft.com/office/word/2010/wordprocessingCanvas" xmlns:cx="http://schemas.microsoft.com/office/drawing/2014/chartex" xmlns:cx1="http://schemas.microsoft.com/office/drawing/2015/9/8/chartex" xmlns:cx2="http://schemas.microsoft.com/office/drawing/2015/10/21/chartex" xmlns:cx3="http://schemas.microsoft.com/office/drawing/2016/5/9/chartex" xmlns:cx4="http://schemas.microsoft.com/office/drawing/2016/5/10/chartex" xmlns:cx5="http://schemas.microsoft.com/office/drawing/2016/5/11/chartex" xmlns:cx6="http://schemas.microsoft.com/office/drawing/2016/5/12/chartex" xmlns:cx7="http://schemas.microsoft.com/office/drawing/2016/5/13/chartex" xmlns:cx8="http://schemas.microsoft.com/office/drawing/2016/5/14/chartex" xmlns:mc="http://schemas.openxmlformats.org/markup-compatibility/2006" xmlns:aink="http://schemas.microsoft.com/office/drawing/2016/ink" xmlns:am3d="http://schemas.microsoft.com/office/drawing/2017/model3d" xmlns:o="urn:schemas-microsoft-com:office:office" xmlns:oel="http://schemas.microsoft.com/office/2019/extlst" xmlns:r="http://schemas.openxmlformats.org/officeDocument/2006/relationships" xmlns:m="http://schemas.openxmlformats.org/officeDocument/2006/math" xmlns:v="urn:schemas-microsoft-com:vml" xmlns:wp14="http://schemas.microsoft.com/office/word/2010/wordprocessingDrawing" xmlns:wp="http://schemas.openxmlformats.org/drawingml/2006/wordprocessingDrawing" xmlns:w10="urn:schemas-microsoft-com:office:word" xmlns:w="http://schemas.openxmlformats.org/wordprocessingml/2006/main" xmlns:w14="http://schemas.microsoft.com/office/word/2010/wordml" xmlns:w15="http://schemas.microsoft.com/office/word/2012/wordml" xmlns:w16cex="http://schemas.microsoft.com/office/word/2018/wordml/cex" xmlns:w16cid="http://schemas.microsoft.com/office/word/2016/wordml/cid" xmlns:w16="http://schemas.microsoft.com/office/word/2018/wordml" xmlns:w16du="http://schemas.microsoft.com/office/word/2023/wordml/word16du" xmlns:w16sdtdh="http://schemas.microsoft.com/office/word/2020/wordml/sdtdatahash" xmlns:w16sdtfl="http://schemas.microsoft.com/office/word/2024/wordml/sdtformatlock" xmlns:w16se="http://schemas.microsoft.com/office/word/2015/wordml/symex" xmlns:wpg="http://schemas.microsoft.com/office/word/2010/wordprocessingGroup" xmlns:wpi="http://schemas.microsoft.com/office/word/2010/wordprocessingInk" xmlns:wne="http://schemas.microsoft.com/office/word/2006/wordml" xmlns:wps="http://schemas.microsoft.com/office/word/2010/wordprocessingShape" mc:Ignorable="w14 w15 w16se w16cid w16 w16cex w16sdtdh w16sdtfl w16du wp14">
   <w:footnote w:type="separator" w:id="-1">
     <w:p>
       <w:r>
@@ -6266,7 +7380,7 @@
 </file>
 
 <file path=word/header1.xml><?xml version="1.0" encoding="utf-8"?>
-<w:hdr xmlns:wpc="http://schemas.microsoft.com/office/word/2010/wordprocessingCanvas" xmlns:cx="http://schemas.microsoft.com/office/drawing/2014/chartex" xmlns:cx1="http://schemas.microsoft.com/office/drawing/2015/9/8/chartex" xmlns:cx2="http://schemas.microsoft.com/office/drawing/2015/10/21/chartex" xmlns:cx3="http://schemas.microsoft.com/office/drawing/2016/5/9/chartex" xmlns:cx4="http://schemas.microsoft.com/office/drawing/2016/5/10/chartex" xmlns:cx5="http://schemas.microsoft.com/office/drawing/2016/5/11/chartex" xmlns:cx6="http://schemas.microsoft.com/office/drawing/2016/5/12/chartex" xmlns:cx7="http://schemas.microsoft.com/office/drawing/2016/5/13/chartex" xmlns:cx8="http://schemas.microsoft.com/office/drawing/2016/5/14/chartex" xmlns:mc="http://schemas.openxmlformats.org/markup-compatibility/2006" xmlns:aink="http://schemas.microsoft.com/office/drawing/2016/ink" xmlns:am3d="http://schemas.microsoft.com/office/drawing/2017/model3d" xmlns:o="urn:schemas-microsoft-com:office:office" xmlns:oel="http://schemas.microsoft.com/office/2019/extlst" xmlns:r="http://schemas.openxmlformats.org/officeDocument/2006/relationships" xmlns:m="http://schemas.openxmlformats.org/officeDocument/2006/math" xmlns:v="urn:schemas-microsoft-com:vml" xmlns:wp14="http://schemas.microsoft.com/office/word/2010/wordprocessingDrawing" xmlns:wp="http://schemas.openxmlformats.org/drawingml/2006/wordprocessingDrawing" xmlns:w10="urn:schemas-microsoft-com:office:word" xmlns:w="http://schemas.openxmlformats.org/wordprocessingml/2006/main" xmlns:w14="http://schemas.microsoft.com/office/word/2010/wordml" xmlns:w15="http://schemas.microsoft.com/office/word/2012/wordml" xmlns:w16cex="http://schemas.microsoft.com/office/word/2018/wordml/cex" xmlns:w16cid="http://schemas.microsoft.com/office/word/2016/wordml/cid" xmlns:w16="http://schemas.microsoft.com/office/word/2018/wordml" xmlns:w16du="http://schemas.microsoft.com/office/word/2023/wordml/word16du" xmlns:w16sdtdh="http://schemas.microsoft.com/office/word/2020/wordml/sdtdatahash" xmlns:w16se="http://schemas.microsoft.com/office/word/2015/wordml/symex" xmlns:wpg="http://schemas.microsoft.com/office/word/2010/wordprocessingGroup" xmlns:wpi="http://schemas.microsoft.com/office/word/2010/wordprocessingInk" xmlns:wne="http://schemas.microsoft.com/office/word/2006/wordml" xmlns:wps="http://schemas.microsoft.com/office/word/2010/wordprocessingShape" mc:Ignorable="w14 w15 w16se w16cid w16 w16cex w16sdtdh w16du wp14">
+<w:hdr xmlns:wpc="http://schemas.microsoft.com/office/word/2010/wordprocessingCanvas" xmlns:cx="http://schemas.microsoft.com/office/drawing/2014/chartex" xmlns:cx1="http://schemas.microsoft.com/office/drawing/2015/9/8/chartex" xmlns:cx2="http://schemas.microsoft.com/office/drawing/2015/10/21/chartex" xmlns:cx3="http://schemas.microsoft.com/office/drawing/2016/5/9/chartex" xmlns:cx4="http://schemas.microsoft.com/office/drawing/2016/5/10/chartex" xmlns:cx5="http://schemas.microsoft.com/office/drawing/2016/5/11/chartex" xmlns:cx6="http://schemas.microsoft.com/office/drawing/2016/5/12/chartex" xmlns:cx7="http://schemas.microsoft.com/office/drawing/2016/5/13/chartex" xmlns:cx8="http://schemas.microsoft.com/office/drawing/2016/5/14/chartex" xmlns:mc="http://schemas.openxmlformats.org/markup-compatibility/2006" xmlns:aink="http://schemas.microsoft.com/office/drawing/2016/ink" xmlns:am3d="http://schemas.microsoft.com/office/drawing/2017/model3d" xmlns:o="urn:schemas-microsoft-com:office:office" xmlns:oel="http://schemas.microsoft.com/office/2019/extlst" xmlns:r="http://schemas.openxmlformats.org/officeDocument/2006/relationships" xmlns:m="http://schemas.openxmlformats.org/officeDocument/2006/math" xmlns:v="urn:schemas-microsoft-com:vml" xmlns:wp14="http://schemas.microsoft.com/office/word/2010/wordprocessingDrawing" xmlns:wp="http://schemas.openxmlformats.org/drawingml/2006/wordprocessingDrawing" xmlns:w10="urn:schemas-microsoft-com:office:word" xmlns:w="http://schemas.openxmlformats.org/wordprocessingml/2006/main" xmlns:w14="http://schemas.microsoft.com/office/word/2010/wordml" xmlns:w15="http://schemas.microsoft.com/office/word/2012/wordml" xmlns:w16cex="http://schemas.microsoft.com/office/word/2018/wordml/cex" xmlns:w16cid="http://schemas.microsoft.com/office/word/2016/wordml/cid" xmlns:w16="http://schemas.microsoft.com/office/word/2018/wordml" xmlns:w16du="http://schemas.microsoft.com/office/word/2023/wordml/word16du" xmlns:w16sdtdh="http://schemas.microsoft.com/office/word/2020/wordml/sdtdatahash" xmlns:w16sdtfl="http://schemas.microsoft.com/office/word/2024/wordml/sdtformatlock" xmlns:w16se="http://schemas.microsoft.com/office/word/2015/wordml/symex" xmlns:wpg="http://schemas.microsoft.com/office/word/2010/wordprocessingGroup" xmlns:wpi="http://schemas.microsoft.com/office/word/2010/wordprocessingInk" xmlns:wne="http://schemas.microsoft.com/office/word/2006/wordml" xmlns:wps="http://schemas.microsoft.com/office/word/2010/wordprocessingShape" mc:Ignorable="w14 w15 w16se w16cid w16 w16cex w16sdtdh w16sdtfl w16du wp14">
   <w:p>
     <w:pPr>
       <w:pStyle w:val="lfej"/>
@@ -6311,7 +7425,7 @@
 </file>
 
 <file path=word/numbering.xml><?xml version="1.0" encoding="utf-8"?>
-<w:numbering xmlns:wpc="http://schemas.microsoft.com/office/word/2010/wordprocessingCanvas" xmlns:cx="http://schemas.microsoft.com/office/drawing/2014/chartex" xmlns:cx1="http://schemas.microsoft.com/office/drawing/2015/9/8/chartex" xmlns:cx2="http://schemas.microsoft.com/office/drawing/2015/10/21/chartex" xmlns:cx3="http://schemas.microsoft.com/office/drawing/2016/5/9/chartex" xmlns:cx4="http://schemas.microsoft.com/office/drawing/2016/5/10/chartex" xmlns:cx5="http://schemas.microsoft.com/office/drawing/2016/5/11/chartex" xmlns:cx6="http://schemas.microsoft.com/office/drawing/2016/5/12/chartex" xmlns:cx7="http://schemas.microsoft.com/office/drawing/2016/5/13/chartex" xmlns:cx8="http://schemas.microsoft.com/office/drawing/2016/5/14/chartex" xmlns:mc="http://schemas.openxmlformats.org/markup-compatibility/2006" xmlns:aink="http://schemas.microsoft.com/office/drawing/2016/ink" xmlns:am3d="http://schemas.microsoft.com/office/drawing/2017/model3d" xmlns:o="urn:schemas-microsoft-com:office:office" xmlns:oel="http://schemas.microsoft.com/office/2019/extlst" xmlns:r="http://schemas.openxmlformats.org/officeDocument/2006/relationships" xmlns:m="http://schemas.openxmlformats.org/officeDocument/2006/math" xmlns:v="urn:schemas-microsoft-com:vml" xmlns:wp14="http://schemas.microsoft.com/office/word/2010/wordprocessingDrawing" xmlns:wp="http://schemas.openxmlformats.org/drawingml/2006/wordprocessingDrawing" xmlns:w10="urn:schemas-microsoft-com:office:word" xmlns:w="http://schemas.openxmlformats.org/wordprocessingml/2006/main" xmlns:w14="http://schemas.microsoft.com/office/word/2010/wordml" xmlns:w15="http://schemas.microsoft.com/office/word/2012/wordml" xmlns:w16cex="http://schemas.microsoft.com/office/word/2018/wordml/cex" xmlns:w16cid="http://schemas.microsoft.com/office/word/2016/wordml/cid" xmlns:w16="http://schemas.microsoft.com/office/word/2018/wordml" xmlns:w16du="http://schemas.microsoft.com/office/word/2023/wordml/word16du" xmlns:w16sdtdh="http://schemas.microsoft.com/office/word/2020/wordml/sdtdatahash" xmlns:w16se="http://schemas.microsoft.com/office/word/2015/wordml/symex" xmlns:wpg="http://schemas.microsoft.com/office/word/2010/wordprocessingGroup" xmlns:wpi="http://schemas.microsoft.com/office/word/2010/wordprocessingInk" xmlns:wne="http://schemas.microsoft.com/office/word/2006/wordml" xmlns:wps="http://schemas.microsoft.com/office/word/2010/wordprocessingShape" mc:Ignorable="w14 w15 w16se w16cid w16 w16cex w16sdtdh w16du wp14">
+<w:numbering xmlns:wpc="http://schemas.microsoft.com/office/word/2010/wordprocessingCanvas" xmlns:cx="http://schemas.microsoft.com/office/drawing/2014/chartex" xmlns:cx1="http://schemas.microsoft.com/office/drawing/2015/9/8/chartex" xmlns:cx2="http://schemas.microsoft.com/office/drawing/2015/10/21/chartex" xmlns:cx3="http://schemas.microsoft.com/office/drawing/2016/5/9/chartex" xmlns:cx4="http://schemas.microsoft.com/office/drawing/2016/5/10/chartex" xmlns:cx5="http://schemas.microsoft.com/office/drawing/2016/5/11/chartex" xmlns:cx6="http://schemas.microsoft.com/office/drawing/2016/5/12/chartex" xmlns:cx7="http://schemas.microsoft.com/office/drawing/2016/5/13/chartex" xmlns:cx8="http://schemas.microsoft.com/office/drawing/2016/5/14/chartex" xmlns:mc="http://schemas.openxmlformats.org/markup-compatibility/2006" xmlns:aink="http://schemas.microsoft.com/office/drawing/2016/ink" xmlns:am3d="http://schemas.microsoft.com/office/drawing/2017/model3d" xmlns:o="urn:schemas-microsoft-com:office:office" xmlns:oel="http://schemas.microsoft.com/office/2019/extlst" xmlns:r="http://schemas.openxmlformats.org/officeDocument/2006/relationships" xmlns:m="http://schemas.openxmlformats.org/officeDocument/2006/math" xmlns:v="urn:schemas-microsoft-com:vml" xmlns:wp14="http://schemas.microsoft.com/office/word/2010/wordprocessingDrawing" xmlns:wp="http://schemas.openxmlformats.org/drawingml/2006/wordprocessingDrawing" xmlns:w10="urn:schemas-microsoft-com:office:word" xmlns:w="http://schemas.openxmlformats.org/wordprocessingml/2006/main" xmlns:w14="http://schemas.microsoft.com/office/word/2010/wordml" xmlns:w15="http://schemas.microsoft.com/office/word/2012/wordml" xmlns:w16cex="http://schemas.microsoft.com/office/word/2018/wordml/cex" xmlns:w16cid="http://schemas.microsoft.com/office/word/2016/wordml/cid" xmlns:w16="http://schemas.microsoft.com/office/word/2018/wordml" xmlns:w16du="http://schemas.microsoft.com/office/word/2023/wordml/word16du" xmlns:w16sdtdh="http://schemas.microsoft.com/office/word/2020/wordml/sdtdatahash" xmlns:w16sdtfl="http://schemas.microsoft.com/office/word/2024/wordml/sdtformatlock" xmlns:w16se="http://schemas.microsoft.com/office/word/2015/wordml/symex" xmlns:wpg="http://schemas.microsoft.com/office/word/2010/wordprocessingGroup" xmlns:wpi="http://schemas.microsoft.com/office/word/2010/wordprocessingInk" xmlns:wne="http://schemas.microsoft.com/office/word/2006/wordml" xmlns:wps="http://schemas.microsoft.com/office/word/2010/wordprocessingShape" mc:Ignorable="w14 w15 w16se w16cid w16 w16cex w16sdtdh w16sdtfl w16du wp14">
   <w:abstractNum w:abstractNumId="0" w15:restartNumberingAfterBreak="0">
     <w:nsid w:val="FFFFFF7C"/>
     <w:multiLevelType w:val="singleLevel"/>
@@ -6946,6 +8060,119 @@
     </w:lvl>
   </w:abstractNum>
   <w:abstractNum w:abstractNumId="14" w15:restartNumberingAfterBreak="0">
+    <w:nsid w:val="0A092A34"/>
+    <w:multiLevelType w:val="multilevel"/>
+    <w:tmpl w:val="7674C718"/>
+    <w:lvl w:ilvl="0">
+      <w:start w:val="1"/>
+      <w:numFmt w:val="decimal"/>
+      <w:lvlText w:val="%1"/>
+      <w:lvlJc w:val="left"/>
+      <w:pPr>
+        <w:ind w:left="525" w:hanging="525"/>
+      </w:pPr>
+      <w:rPr>
+        <w:rFonts w:hint="default"/>
+      </w:rPr>
+    </w:lvl>
+    <w:lvl w:ilvl="1">
+      <w:start w:val="3"/>
+      <w:numFmt w:val="decimal"/>
+      <w:lvlText w:val="%1.%2"/>
+      <w:lvlJc w:val="left"/>
+      <w:pPr>
+        <w:ind w:left="720" w:hanging="720"/>
+      </w:pPr>
+      <w:rPr>
+        <w:rFonts w:hint="default"/>
+      </w:rPr>
+    </w:lvl>
+    <w:lvl w:ilvl="2">
+      <w:start w:val="1"/>
+      <w:numFmt w:val="decimal"/>
+      <w:lvlText w:val="%1.%2.%3"/>
+      <w:lvlJc w:val="left"/>
+      <w:pPr>
+        <w:ind w:left="1080" w:hanging="1080"/>
+      </w:pPr>
+      <w:rPr>
+        <w:rFonts w:hint="default"/>
+      </w:rPr>
+    </w:lvl>
+    <w:lvl w:ilvl="3">
+      <w:start w:val="1"/>
+      <w:numFmt w:val="decimal"/>
+      <w:lvlText w:val="%1.%2.%3.%4"/>
+      <w:lvlJc w:val="left"/>
+      <w:pPr>
+        <w:ind w:left="1440" w:hanging="1440"/>
+      </w:pPr>
+      <w:rPr>
+        <w:rFonts w:hint="default"/>
+      </w:rPr>
+    </w:lvl>
+    <w:lvl w:ilvl="4">
+      <w:start w:val="1"/>
+      <w:numFmt w:val="decimal"/>
+      <w:lvlText w:val="%1.%2.%3.%4.%5"/>
+      <w:lvlJc w:val="left"/>
+      <w:pPr>
+        <w:ind w:left="1440" w:hanging="1440"/>
+      </w:pPr>
+      <w:rPr>
+        <w:rFonts w:hint="default"/>
+      </w:rPr>
+    </w:lvl>
+    <w:lvl w:ilvl="5">
+      <w:start w:val="1"/>
+      <w:numFmt w:val="decimal"/>
+      <w:lvlText w:val="%1.%2.%3.%4.%5.%6"/>
+      <w:lvlJc w:val="left"/>
+      <w:pPr>
+        <w:ind w:left="1800" w:hanging="1800"/>
+      </w:pPr>
+      <w:rPr>
+        <w:rFonts w:hint="default"/>
+      </w:rPr>
+    </w:lvl>
+    <w:lvl w:ilvl="6">
+      <w:start w:val="1"/>
+      <w:numFmt w:val="decimal"/>
+      <w:lvlText w:val="%1.%2.%3.%4.%5.%6.%7"/>
+      <w:lvlJc w:val="left"/>
+      <w:pPr>
+        <w:ind w:left="2160" w:hanging="2160"/>
+      </w:pPr>
+      <w:rPr>
+        <w:rFonts w:hint="default"/>
+      </w:rPr>
+    </w:lvl>
+    <w:lvl w:ilvl="7">
+      <w:start w:val="1"/>
+      <w:numFmt w:val="decimal"/>
+      <w:lvlText w:val="%1.%2.%3.%4.%5.%6.%7.%8"/>
+      <w:lvlJc w:val="left"/>
+      <w:pPr>
+        <w:ind w:left="2520" w:hanging="2520"/>
+      </w:pPr>
+      <w:rPr>
+        <w:rFonts w:hint="default"/>
+      </w:rPr>
+    </w:lvl>
+    <w:lvl w:ilvl="8">
+      <w:start w:val="1"/>
+      <w:numFmt w:val="decimal"/>
+      <w:lvlText w:val="%1.%2.%3.%4.%5.%6.%7.%8.%9"/>
+      <w:lvlJc w:val="left"/>
+      <w:pPr>
+        <w:ind w:left="2880" w:hanging="2880"/>
+      </w:pPr>
+      <w:rPr>
+        <w:rFonts w:hint="default"/>
+      </w:rPr>
+    </w:lvl>
+  </w:abstractNum>
+  <w:abstractNum w:abstractNumId="15" w15:restartNumberingAfterBreak="0">
     <w:nsid w:val="0F143811"/>
     <w:multiLevelType w:val="hybridMultilevel"/>
     <w:tmpl w:val="BFC0E0A0"/>
@@ -7034,7 +8261,7 @@
       </w:pPr>
     </w:lvl>
   </w:abstractNum>
-  <w:abstractNum w:abstractNumId="15" w15:restartNumberingAfterBreak="0">
+  <w:abstractNum w:abstractNumId="16" w15:restartNumberingAfterBreak="0">
     <w:nsid w:val="21CC5A84"/>
     <w:multiLevelType w:val="multilevel"/>
     <w:tmpl w:val="9F2E2F58"/>
@@ -7155,7 +8382,120 @@
       </w:rPr>
     </w:lvl>
   </w:abstractNum>
-  <w:abstractNum w:abstractNumId="16" w15:restartNumberingAfterBreak="0">
+  <w:abstractNum w:abstractNumId="17" w15:restartNumberingAfterBreak="0">
+    <w:nsid w:val="226C4CC3"/>
+    <w:multiLevelType w:val="multilevel"/>
+    <w:tmpl w:val="12D82DF8"/>
+    <w:lvl w:ilvl="0">
+      <w:start w:val="1"/>
+      <w:numFmt w:val="decimal"/>
+      <w:lvlText w:val="%1"/>
+      <w:lvlJc w:val="left"/>
+      <w:pPr>
+        <w:ind w:left="525" w:hanging="525"/>
+      </w:pPr>
+      <w:rPr>
+        <w:rFonts w:hint="default"/>
+      </w:rPr>
+    </w:lvl>
+    <w:lvl w:ilvl="1">
+      <w:start w:val="3"/>
+      <w:numFmt w:val="decimal"/>
+      <w:lvlText w:val="%1.%2"/>
+      <w:lvlJc w:val="left"/>
+      <w:pPr>
+        <w:ind w:left="720" w:hanging="720"/>
+      </w:pPr>
+      <w:rPr>
+        <w:rFonts w:hint="default"/>
+      </w:rPr>
+    </w:lvl>
+    <w:lvl w:ilvl="2">
+      <w:start w:val="1"/>
+      <w:numFmt w:val="decimal"/>
+      <w:lvlText w:val="%1.%2.%3"/>
+      <w:lvlJc w:val="left"/>
+      <w:pPr>
+        <w:ind w:left="1080" w:hanging="1080"/>
+      </w:pPr>
+      <w:rPr>
+        <w:rFonts w:hint="default"/>
+      </w:rPr>
+    </w:lvl>
+    <w:lvl w:ilvl="3">
+      <w:start w:val="1"/>
+      <w:numFmt w:val="decimal"/>
+      <w:lvlText w:val="%1.%2.%3.%4"/>
+      <w:lvlJc w:val="left"/>
+      <w:pPr>
+        <w:ind w:left="1440" w:hanging="1440"/>
+      </w:pPr>
+      <w:rPr>
+        <w:rFonts w:hint="default"/>
+      </w:rPr>
+    </w:lvl>
+    <w:lvl w:ilvl="4">
+      <w:start w:val="1"/>
+      <w:numFmt w:val="decimal"/>
+      <w:lvlText w:val="%1.%2.%3.%4.%5"/>
+      <w:lvlJc w:val="left"/>
+      <w:pPr>
+        <w:ind w:left="1440" w:hanging="1440"/>
+      </w:pPr>
+      <w:rPr>
+        <w:rFonts w:hint="default"/>
+      </w:rPr>
+    </w:lvl>
+    <w:lvl w:ilvl="5">
+      <w:start w:val="1"/>
+      <w:numFmt w:val="decimal"/>
+      <w:lvlText w:val="%1.%2.%3.%4.%5.%6"/>
+      <w:lvlJc w:val="left"/>
+      <w:pPr>
+        <w:ind w:left="1800" w:hanging="1800"/>
+      </w:pPr>
+      <w:rPr>
+        <w:rFonts w:hint="default"/>
+      </w:rPr>
+    </w:lvl>
+    <w:lvl w:ilvl="6">
+      <w:start w:val="1"/>
+      <w:numFmt w:val="decimal"/>
+      <w:lvlText w:val="%1.%2.%3.%4.%5.%6.%7"/>
+      <w:lvlJc w:val="left"/>
+      <w:pPr>
+        <w:ind w:left="2160" w:hanging="2160"/>
+      </w:pPr>
+      <w:rPr>
+        <w:rFonts w:hint="default"/>
+      </w:rPr>
+    </w:lvl>
+    <w:lvl w:ilvl="7">
+      <w:start w:val="1"/>
+      <w:numFmt w:val="decimal"/>
+      <w:lvlText w:val="%1.%2.%3.%4.%5.%6.%7.%8"/>
+      <w:lvlJc w:val="left"/>
+      <w:pPr>
+        <w:ind w:left="2520" w:hanging="2520"/>
+      </w:pPr>
+      <w:rPr>
+        <w:rFonts w:hint="default"/>
+      </w:rPr>
+    </w:lvl>
+    <w:lvl w:ilvl="8">
+      <w:start w:val="1"/>
+      <w:numFmt w:val="decimal"/>
+      <w:lvlText w:val="%1.%2.%3.%4.%5.%6.%7.%8.%9"/>
+      <w:lvlJc w:val="left"/>
+      <w:pPr>
+        <w:ind w:left="2880" w:hanging="2880"/>
+      </w:pPr>
+      <w:rPr>
+        <w:rFonts w:hint="default"/>
+      </w:rPr>
+    </w:lvl>
+  </w:abstractNum>
+  <w:abstractNum w:abstractNumId="18" w15:restartNumberingAfterBreak="0">
     <w:nsid w:val="280C00BF"/>
     <w:multiLevelType w:val="multilevel"/>
     <w:tmpl w:val="B3FE9276"/>
@@ -7268,7 +8608,7 @@
       </w:rPr>
     </w:lvl>
   </w:abstractNum>
-  <w:abstractNum w:abstractNumId="17" w15:restartNumberingAfterBreak="0">
+  <w:abstractNum w:abstractNumId="19" w15:restartNumberingAfterBreak="0">
     <w:nsid w:val="2F493CE1"/>
     <w:multiLevelType w:val="multilevel"/>
     <w:tmpl w:val="A4C0DFF4"/>
@@ -7381,7 +8721,120 @@
       </w:rPr>
     </w:lvl>
   </w:abstractNum>
-  <w:abstractNum w:abstractNumId="18" w15:restartNumberingAfterBreak="0">
+  <w:abstractNum w:abstractNumId="20" w15:restartNumberingAfterBreak="0">
+    <w:nsid w:val="308E61D3"/>
+    <w:multiLevelType w:val="multilevel"/>
+    <w:tmpl w:val="52E0B0F6"/>
+    <w:lvl w:ilvl="0">
+      <w:start w:val="1"/>
+      <w:numFmt w:val="decimal"/>
+      <w:lvlText w:val="%1"/>
+      <w:lvlJc w:val="left"/>
+      <w:pPr>
+        <w:ind w:left="525" w:hanging="525"/>
+      </w:pPr>
+      <w:rPr>
+        <w:rFonts w:hint="default"/>
+      </w:rPr>
+    </w:lvl>
+    <w:lvl w:ilvl="1">
+      <w:start w:val="1"/>
+      <w:numFmt w:val="decimal"/>
+      <w:lvlText w:val="%1.%2"/>
+      <w:lvlJc w:val="left"/>
+      <w:pPr>
+        <w:ind w:left="720" w:hanging="720"/>
+      </w:pPr>
+      <w:rPr>
+        <w:rFonts w:hint="default"/>
+      </w:rPr>
+    </w:lvl>
+    <w:lvl w:ilvl="2">
+      <w:start w:val="1"/>
+      <w:numFmt w:val="decimal"/>
+      <w:lvlText w:val="%1.%2.%3"/>
+      <w:lvlJc w:val="left"/>
+      <w:pPr>
+        <w:ind w:left="1080" w:hanging="1080"/>
+      </w:pPr>
+      <w:rPr>
+        <w:rFonts w:hint="default"/>
+      </w:rPr>
+    </w:lvl>
+    <w:lvl w:ilvl="3">
+      <w:start w:val="1"/>
+      <w:numFmt w:val="decimal"/>
+      <w:lvlText w:val="%1.%2.%3.%4"/>
+      <w:lvlJc w:val="left"/>
+      <w:pPr>
+        <w:ind w:left="1440" w:hanging="1440"/>
+      </w:pPr>
+      <w:rPr>
+        <w:rFonts w:hint="default"/>
+      </w:rPr>
+    </w:lvl>
+    <w:lvl w:ilvl="4">
+      <w:start w:val="1"/>
+      <w:numFmt w:val="decimal"/>
+      <w:lvlText w:val="%1.%2.%3.%4.%5"/>
+      <w:lvlJc w:val="left"/>
+      <w:pPr>
+        <w:ind w:left="1440" w:hanging="1440"/>
+      </w:pPr>
+      <w:rPr>
+        <w:rFonts w:hint="default"/>
+      </w:rPr>
+    </w:lvl>
+    <w:lvl w:ilvl="5">
+      <w:start w:val="1"/>
+      <w:numFmt w:val="decimal"/>
+      <w:lvlText w:val="%1.%2.%3.%4.%5.%6"/>
+      <w:lvlJc w:val="left"/>
+      <w:pPr>
+        <w:ind w:left="1800" w:hanging="1800"/>
+      </w:pPr>
+      <w:rPr>
+        <w:rFonts w:hint="default"/>
+      </w:rPr>
+    </w:lvl>
+    <w:lvl w:ilvl="6">
+      <w:start w:val="1"/>
+      <w:numFmt w:val="decimal"/>
+      <w:lvlText w:val="%1.%2.%3.%4.%5.%6.%7"/>
+      <w:lvlJc w:val="left"/>
+      <w:pPr>
+        <w:ind w:left="2160" w:hanging="2160"/>
+      </w:pPr>
+      <w:rPr>
+        <w:rFonts w:hint="default"/>
+      </w:rPr>
+    </w:lvl>
+    <w:lvl w:ilvl="7">
+      <w:start w:val="1"/>
+      <w:numFmt w:val="decimal"/>
+      <w:lvlText w:val="%1.%2.%3.%4.%5.%6.%7.%8"/>
+      <w:lvlJc w:val="left"/>
+      <w:pPr>
+        <w:ind w:left="2520" w:hanging="2520"/>
+      </w:pPr>
+      <w:rPr>
+        <w:rFonts w:hint="default"/>
+      </w:rPr>
+    </w:lvl>
+    <w:lvl w:ilvl="8">
+      <w:start w:val="1"/>
+      <w:numFmt w:val="decimal"/>
+      <w:lvlText w:val="%1.%2.%3.%4.%5.%6.%7.%8.%9"/>
+      <w:lvlJc w:val="left"/>
+      <w:pPr>
+        <w:ind w:left="2880" w:hanging="2880"/>
+      </w:pPr>
+      <w:rPr>
+        <w:rFonts w:hint="default"/>
+      </w:rPr>
+    </w:lvl>
+  </w:abstractNum>
+  <w:abstractNum w:abstractNumId="21" w15:restartNumberingAfterBreak="0">
     <w:nsid w:val="340F6992"/>
     <w:multiLevelType w:val="multilevel"/>
     <w:tmpl w:val="C6AC4556"/>
@@ -7494,7 +8947,7 @@
       </w:rPr>
     </w:lvl>
   </w:abstractNum>
-  <w:abstractNum w:abstractNumId="19" w15:restartNumberingAfterBreak="0">
+  <w:abstractNum w:abstractNumId="22" w15:restartNumberingAfterBreak="0">
     <w:nsid w:val="37FD1337"/>
     <w:multiLevelType w:val="multilevel"/>
     <w:tmpl w:val="04090025"/>
@@ -7580,7 +9033,233 @@
       </w:pPr>
     </w:lvl>
   </w:abstractNum>
-  <w:abstractNum w:abstractNumId="20" w15:restartNumberingAfterBreak="0">
+  <w:abstractNum w:abstractNumId="23" w15:restartNumberingAfterBreak="0">
+    <w:nsid w:val="4D324F65"/>
+    <w:multiLevelType w:val="multilevel"/>
+    <w:tmpl w:val="26501FEA"/>
+    <w:lvl w:ilvl="0">
+      <w:start w:val="1"/>
+      <w:numFmt w:val="decimal"/>
+      <w:lvlText w:val="%1"/>
+      <w:lvlJc w:val="left"/>
+      <w:pPr>
+        <w:ind w:left="525" w:hanging="525"/>
+      </w:pPr>
+      <w:rPr>
+        <w:rFonts w:hint="default"/>
+      </w:rPr>
+    </w:lvl>
+    <w:lvl w:ilvl="1">
+      <w:start w:val="3"/>
+      <w:numFmt w:val="decimal"/>
+      <w:lvlText w:val="%1.%2"/>
+      <w:lvlJc w:val="left"/>
+      <w:pPr>
+        <w:ind w:left="720" w:hanging="720"/>
+      </w:pPr>
+      <w:rPr>
+        <w:rFonts w:hint="default"/>
+      </w:rPr>
+    </w:lvl>
+    <w:lvl w:ilvl="2">
+      <w:start w:val="1"/>
+      <w:numFmt w:val="decimal"/>
+      <w:lvlText w:val="%1.%2.%3"/>
+      <w:lvlJc w:val="left"/>
+      <w:pPr>
+        <w:ind w:left="1080" w:hanging="1080"/>
+      </w:pPr>
+      <w:rPr>
+        <w:rFonts w:hint="default"/>
+      </w:rPr>
+    </w:lvl>
+    <w:lvl w:ilvl="3">
+      <w:start w:val="1"/>
+      <w:numFmt w:val="decimal"/>
+      <w:lvlText w:val="%1.%2.%3.%4"/>
+      <w:lvlJc w:val="left"/>
+      <w:pPr>
+        <w:ind w:left="1440" w:hanging="1440"/>
+      </w:pPr>
+      <w:rPr>
+        <w:rFonts w:hint="default"/>
+      </w:rPr>
+    </w:lvl>
+    <w:lvl w:ilvl="4">
+      <w:start w:val="1"/>
+      <w:numFmt w:val="decimal"/>
+      <w:lvlText w:val="%1.%2.%3.%4.%5"/>
+      <w:lvlJc w:val="left"/>
+      <w:pPr>
+        <w:ind w:left="1440" w:hanging="1440"/>
+      </w:pPr>
+      <w:rPr>
+        <w:rFonts w:hint="default"/>
+      </w:rPr>
+    </w:lvl>
+    <w:lvl w:ilvl="5">
+      <w:start w:val="1"/>
+      <w:numFmt w:val="decimal"/>
+      <w:lvlText w:val="%1.%2.%3.%4.%5.%6"/>
+      <w:lvlJc w:val="left"/>
+      <w:pPr>
+        <w:ind w:left="1800" w:hanging="1800"/>
+      </w:pPr>
+      <w:rPr>
+        <w:rFonts w:hint="default"/>
+      </w:rPr>
+    </w:lvl>
+    <w:lvl w:ilvl="6">
+      <w:start w:val="1"/>
+      <w:numFmt w:val="decimal"/>
+      <w:lvlText w:val="%1.%2.%3.%4.%5.%6.%7"/>
+      <w:lvlJc w:val="left"/>
+      <w:pPr>
+        <w:ind w:left="2160" w:hanging="2160"/>
+      </w:pPr>
+      <w:rPr>
+        <w:rFonts w:hint="default"/>
+      </w:rPr>
+    </w:lvl>
+    <w:lvl w:ilvl="7">
+      <w:start w:val="1"/>
+      <w:numFmt w:val="decimal"/>
+      <w:lvlText w:val="%1.%2.%3.%4.%5.%6.%7.%8"/>
+      <w:lvlJc w:val="left"/>
+      <w:pPr>
+        <w:ind w:left="2520" w:hanging="2520"/>
+      </w:pPr>
+      <w:rPr>
+        <w:rFonts w:hint="default"/>
+      </w:rPr>
+    </w:lvl>
+    <w:lvl w:ilvl="8">
+      <w:start w:val="1"/>
+      <w:numFmt w:val="decimal"/>
+      <w:lvlText w:val="%1.%2.%3.%4.%5.%6.%7.%8.%9"/>
+      <w:lvlJc w:val="left"/>
+      <w:pPr>
+        <w:ind w:left="2880" w:hanging="2880"/>
+      </w:pPr>
+      <w:rPr>
+        <w:rFonts w:hint="default"/>
+      </w:rPr>
+    </w:lvl>
+  </w:abstractNum>
+  <w:abstractNum w:abstractNumId="24" w15:restartNumberingAfterBreak="0">
+    <w:nsid w:val="5A1402D1"/>
+    <w:multiLevelType w:val="multilevel"/>
+    <w:tmpl w:val="9484306E"/>
+    <w:lvl w:ilvl="0">
+      <w:start w:val="1"/>
+      <w:numFmt w:val="decimal"/>
+      <w:lvlText w:val="%1"/>
+      <w:lvlJc w:val="left"/>
+      <w:pPr>
+        <w:ind w:left="525" w:hanging="525"/>
+      </w:pPr>
+      <w:rPr>
+        <w:rFonts w:hint="default"/>
+      </w:rPr>
+    </w:lvl>
+    <w:lvl w:ilvl="1">
+      <w:start w:val="3"/>
+      <w:numFmt w:val="decimal"/>
+      <w:lvlText w:val="%1.%2"/>
+      <w:lvlJc w:val="left"/>
+      <w:pPr>
+        <w:ind w:left="720" w:hanging="720"/>
+      </w:pPr>
+      <w:rPr>
+        <w:rFonts w:hint="default"/>
+      </w:rPr>
+    </w:lvl>
+    <w:lvl w:ilvl="2">
+      <w:start w:val="1"/>
+      <w:numFmt w:val="decimal"/>
+      <w:lvlText w:val="%1.%2.%3"/>
+      <w:lvlJc w:val="left"/>
+      <w:pPr>
+        <w:ind w:left="1080" w:hanging="1080"/>
+      </w:pPr>
+      <w:rPr>
+        <w:rFonts w:hint="default"/>
+      </w:rPr>
+    </w:lvl>
+    <w:lvl w:ilvl="3">
+      <w:start w:val="1"/>
+      <w:numFmt w:val="decimal"/>
+      <w:lvlText w:val="%1.%2.%3.%4"/>
+      <w:lvlJc w:val="left"/>
+      <w:pPr>
+        <w:ind w:left="1440" w:hanging="1440"/>
+      </w:pPr>
+      <w:rPr>
+        <w:rFonts w:hint="default"/>
+      </w:rPr>
+    </w:lvl>
+    <w:lvl w:ilvl="4">
+      <w:start w:val="1"/>
+      <w:numFmt w:val="decimal"/>
+      <w:lvlText w:val="%1.%2.%3.%4.%5"/>
+      <w:lvlJc w:val="left"/>
+      <w:pPr>
+        <w:ind w:left="1440" w:hanging="1440"/>
+      </w:pPr>
+      <w:rPr>
+        <w:rFonts w:hint="default"/>
+      </w:rPr>
+    </w:lvl>
+    <w:lvl w:ilvl="5">
+      <w:start w:val="1"/>
+      <w:numFmt w:val="decimal"/>
+      <w:lvlText w:val="%1.%2.%3.%4.%5.%6"/>
+      <w:lvlJc w:val="left"/>
+      <w:pPr>
+        <w:ind w:left="1800" w:hanging="1800"/>
+      </w:pPr>
+      <w:rPr>
+        <w:rFonts w:hint="default"/>
+      </w:rPr>
+    </w:lvl>
+    <w:lvl w:ilvl="6">
+      <w:start w:val="1"/>
+      <w:numFmt w:val="decimal"/>
+      <w:lvlText w:val="%1.%2.%3.%4.%5.%6.%7"/>
+      <w:lvlJc w:val="left"/>
+      <w:pPr>
+        <w:ind w:left="2160" w:hanging="2160"/>
+      </w:pPr>
+      <w:rPr>
+        <w:rFonts w:hint="default"/>
+      </w:rPr>
+    </w:lvl>
+    <w:lvl w:ilvl="7">
+      <w:start w:val="1"/>
+      <w:numFmt w:val="decimal"/>
+      <w:lvlText w:val="%1.%2.%3.%4.%5.%6.%7.%8"/>
+      <w:lvlJc w:val="left"/>
+      <w:pPr>
+        <w:ind w:left="2520" w:hanging="2520"/>
+      </w:pPr>
+      <w:rPr>
+        <w:rFonts w:hint="default"/>
+      </w:rPr>
+    </w:lvl>
+    <w:lvl w:ilvl="8">
+      <w:start w:val="1"/>
+      <w:numFmt w:val="decimal"/>
+      <w:lvlText w:val="%1.%2.%3.%4.%5.%6.%7.%8.%9"/>
+      <w:lvlJc w:val="left"/>
+      <w:pPr>
+        <w:ind w:left="2880" w:hanging="2880"/>
+      </w:pPr>
+      <w:rPr>
+        <w:rFonts w:hint="default"/>
+      </w:rPr>
+    </w:lvl>
+  </w:abstractNum>
+  <w:abstractNum w:abstractNumId="25" w15:restartNumberingAfterBreak="0">
     <w:nsid w:val="6F171A64"/>
     <w:multiLevelType w:val="multilevel"/>
     <w:tmpl w:val="5F3E4452"/>
@@ -7693,7 +9372,7 @@
       </w:rPr>
     </w:lvl>
   </w:abstractNum>
-  <w:abstractNum w:abstractNumId="21" w15:restartNumberingAfterBreak="0">
+  <w:abstractNum w:abstractNumId="26" w15:restartNumberingAfterBreak="0">
     <w:nsid w:val="72FB5B4A"/>
     <w:multiLevelType w:val="multilevel"/>
     <w:tmpl w:val="C14C23F2"/>
@@ -7806,7 +9485,7 @@
       </w:rPr>
     </w:lvl>
   </w:abstractNum>
-  <w:abstractNum w:abstractNumId="22" w15:restartNumberingAfterBreak="0">
+  <w:abstractNum w:abstractNumId="27" w15:restartNumberingAfterBreak="0">
     <w:nsid w:val="7AD3471C"/>
     <w:multiLevelType w:val="multilevel"/>
     <w:tmpl w:val="998C2A9C"/>
@@ -7959,7 +9638,7 @@
     </w:lvlOverride>
   </w:num>
   <w:num w:numId="5" w16cid:durableId="1030957342">
-    <w:abstractNumId w:val="19"/>
+    <w:abstractNumId w:val="22"/>
   </w:num>
   <w:num w:numId="6" w16cid:durableId="361445045">
     <w:abstractNumId w:val="9"/>
@@ -7992,37 +9671,52 @@
     <w:abstractNumId w:val="0"/>
   </w:num>
   <w:num w:numId="16" w16cid:durableId="572392719">
-    <w:abstractNumId w:val="15"/>
+    <w:abstractNumId w:val="16"/>
   </w:num>
   <w:num w:numId="17" w16cid:durableId="925727341">
+    <w:abstractNumId w:val="26"/>
+  </w:num>
+  <w:num w:numId="18" w16cid:durableId="336157952">
+    <w:abstractNumId w:val="27"/>
+  </w:num>
+  <w:num w:numId="19" w16cid:durableId="945192044">
     <w:abstractNumId w:val="21"/>
   </w:num>
-  <w:num w:numId="18" w16cid:durableId="336157952">
-    <w:abstractNumId w:val="22"/>
-  </w:num>
-  <w:num w:numId="19" w16cid:durableId="945192044">
+  <w:num w:numId="20" w16cid:durableId="1350334357">
     <w:abstractNumId w:val="18"/>
-  </w:num>
-  <w:num w:numId="20" w16cid:durableId="1350334357">
-    <w:abstractNumId w:val="16"/>
   </w:num>
   <w:num w:numId="21" w16cid:durableId="587234713">
     <w:abstractNumId w:val="13"/>
   </w:num>
   <w:num w:numId="22" w16cid:durableId="633559679">
+    <w:abstractNumId w:val="19"/>
+  </w:num>
+  <w:num w:numId="23" w16cid:durableId="1183932670">
+    <w:abstractNumId w:val="25"/>
+  </w:num>
+  <w:num w:numId="24" w16cid:durableId="836848982">
+    <w:abstractNumId w:val="15"/>
+  </w:num>
+  <w:num w:numId="25" w16cid:durableId="1737586604">
     <w:abstractNumId w:val="17"/>
   </w:num>
-  <w:num w:numId="23" w16cid:durableId="1183932670">
+  <w:num w:numId="26" w16cid:durableId="1739205740">
+    <w:abstractNumId w:val="23"/>
+  </w:num>
+  <w:num w:numId="27" w16cid:durableId="706369289">
     <w:abstractNumId w:val="20"/>
   </w:num>
-  <w:num w:numId="24" w16cid:durableId="836848982">
+  <w:num w:numId="28" w16cid:durableId="1056440636">
     <w:abstractNumId w:val="14"/>
+  </w:num>
+  <w:num w:numId="29" w16cid:durableId="971179153">
+    <w:abstractNumId w:val="24"/>
   </w:num>
 </w:numbering>
 </file>
 
 <file path=word/styles.xml><?xml version="1.0" encoding="utf-8"?>
-<w:styles xmlns:mc="http://schemas.openxmlformats.org/markup-compatibility/2006" xmlns:r="http://schemas.openxmlformats.org/officeDocument/2006/relationships" xmlns:w="http://schemas.openxmlformats.org/wordprocessingml/2006/main" xmlns:w14="http://schemas.microsoft.com/office/word/2010/wordml" xmlns:w15="http://schemas.microsoft.com/office/word/2012/wordml" xmlns:w16cex="http://schemas.microsoft.com/office/word/2018/wordml/cex" xmlns:w16cid="http://schemas.microsoft.com/office/word/2016/wordml/cid" xmlns:w16="http://schemas.microsoft.com/office/word/2018/wordml" xmlns:w16du="http://schemas.microsoft.com/office/word/2023/wordml/word16du" xmlns:w16sdtdh="http://schemas.microsoft.com/office/word/2020/wordml/sdtdatahash" xmlns:w16se="http://schemas.microsoft.com/office/word/2015/wordml/symex" mc:Ignorable="w14 w15 w16se w16cid w16 w16cex w16sdtdh w16du">
+<w:styles xmlns:mc="http://schemas.openxmlformats.org/markup-compatibility/2006" xmlns:r="http://schemas.openxmlformats.org/officeDocument/2006/relationships" xmlns:w="http://schemas.openxmlformats.org/wordprocessingml/2006/main" xmlns:w14="http://schemas.microsoft.com/office/word/2010/wordml" xmlns:w15="http://schemas.microsoft.com/office/word/2012/wordml" xmlns:w16cex="http://schemas.microsoft.com/office/word/2018/wordml/cex" xmlns:w16cid="http://schemas.microsoft.com/office/word/2016/wordml/cid" xmlns:w16="http://schemas.microsoft.com/office/word/2018/wordml" xmlns:w16du="http://schemas.microsoft.com/office/word/2023/wordml/word16du" xmlns:w16sdtdh="http://schemas.microsoft.com/office/word/2020/wordml/sdtdatahash" xmlns:w16sdtfl="http://schemas.microsoft.com/office/word/2024/wordml/sdtformatlock" xmlns:w16se="http://schemas.microsoft.com/office/word/2015/wordml/symex" mc:Ignorable="w14 w15 w16se w16cid w16 w16cex w16sdtdh w16sdtfl w16du">
   <w:docDefaults>
     <w:rPrDefault>
       <w:rPr>
@@ -8413,7 +10107,7 @@
   <w:style w:type="paragraph" w:default="1" w:styleId="Norml">
     <w:name w:val="Normal"/>
     <w:qFormat/>
-    <w:rsid w:val="002172B8"/>
+    <w:rsid w:val="00534626"/>
     <w:pPr>
       <w:widowControl w:val="0"/>
       <w:suppressAutoHyphens/>
@@ -8440,7 +10134,6 @@
         <w:numId w:val="3"/>
       </w:numPr>
       <w:spacing w:before="57" w:after="100"/>
-      <w:ind w:left="567" w:hanging="567"/>
       <w:outlineLvl w:val="0"/>
     </w:pPr>
     <w:rPr>
@@ -9280,6 +10973,18 @@
       <w:szCs w:val="21"/>
     </w:rPr>
   </w:style>
+  <w:style w:type="character" w:styleId="Feloldatlanmegemlts">
+    <w:name w:val="Unresolved Mention"/>
+    <w:basedOn w:val="Bekezdsalapbettpusa"/>
+    <w:uiPriority w:val="99"/>
+    <w:semiHidden/>
+    <w:unhideWhenUsed/>
+    <w:rsid w:val="00534626"/>
+    <w:rPr>
+      <w:color w:val="605E5C"/>
+      <w:shd w:val="clear" w:color="auto" w:fill="E1DFDD"/>
+    </w:rPr>
+  </w:style>
 </w:styles>
 </file>
 
@@ -9579,12 +11284,6 @@
 </file>
 
 <file path=customXml/item1.xml><?xml version="1.0" encoding="utf-8"?>
-<p:properties xmlns:p="http://schemas.microsoft.com/office/2006/metadata/properties" xmlns:xsi="http://www.w3.org/2001/XMLSchema-instance" xmlns:pc="http://schemas.microsoft.com/office/infopath/2007/PartnerControls">
-  <documentManagement/>
-</p:properties>
-</file>
-
-<file path=customXml/item2.xml><?xml version="1.0" encoding="utf-8"?>
 <ct:contentTypeSchema xmlns:ct="http://schemas.microsoft.com/office/2006/metadata/contentType" xmlns:ma="http://schemas.microsoft.com/office/2006/metadata/properties/metaAttributes" ct:_="" ma:_="" ma:contentTypeName="Dokumentum" ma:contentTypeID="0x01010085476B2BBB855243BEB3D8B0E1D3BC3A" ma:contentTypeVersion="1" ma:contentTypeDescription="Új dokumentum létrehozása." ma:contentTypeScope="" ma:versionID="7e5f55a1c128e5f83fe2468fcc7343ba">
   <xsd:schema xmlns:xsd="http://www.w3.org/2001/XMLSchema" xmlns:xs="http://www.w3.org/2001/XMLSchema" xmlns:p="http://schemas.microsoft.com/office/2006/metadata/properties" xmlns:ns3="282041d2-2fd4-4aca-9d0f-f00efdebc72c" targetNamespace="http://schemas.microsoft.com/office/2006/metadata/properties" ma:root="true" ma:fieldsID="1344f34a18b2cf6726accf0e9796cac9" ns3:_="">
     <xsd:import namespace="282041d2-2fd4-4aca-9d0f-f00efdebc72c"/>
@@ -9710,7 +11409,17 @@
 </ct:contentTypeSchema>
 </file>
 
+<file path=customXml/item2.xml><?xml version="1.0" encoding="utf-8"?>
+<p:properties xmlns:p="http://schemas.microsoft.com/office/2006/metadata/properties" xmlns:xsi="http://www.w3.org/2001/XMLSchema-instance" xmlns:pc="http://schemas.microsoft.com/office/infopath/2007/PartnerControls">
+  <documentManagement/>
+</p:properties>
+</file>
+
 <file path=customXml/item3.xml><?xml version="1.0" encoding="utf-8"?>
+<b:Sources xmlns:b="http://schemas.openxmlformats.org/officeDocument/2006/bibliography" xmlns="http://schemas.openxmlformats.org/officeDocument/2006/bibliography" SelectedStyle="\ISO690Nmerical.XSL" StyleName="ISO 690 - Numerical Reference" Version="1987"/>
+</file>
+
+<file path=customXml/item4.xml><?xml version="1.0" encoding="utf-8"?>
 <?mso-contentType ?>
 <FormTemplates xmlns="http://schemas.microsoft.com/sharepoint/v3/contenttype/forms">
   <Display>DocumentLibraryForm</Display>
@@ -9719,20 +11428,7 @@
 </FormTemplates>
 </file>
 
-<file path=customXml/item4.xml><?xml version="1.0" encoding="utf-8"?>
-<b:Sources xmlns:b="http://schemas.openxmlformats.org/officeDocument/2006/bibliography" xmlns="http://schemas.openxmlformats.org/officeDocument/2006/bibliography" SelectedStyle="\ISO690Nmerical.XSL" StyleName="ISO 690 - Numerical Reference" Version="1987"/>
-</file>
-
 <file path=customXml/itemProps1.xml><?xml version="1.0" encoding="utf-8"?>
-<ds:datastoreItem xmlns:ds="http://schemas.openxmlformats.org/officeDocument/2006/customXml" ds:itemID="{4FC51BAF-9CB6-41A3-A90B-803E013830EF}">
-  <ds:schemaRefs>
-    <ds:schemaRef ds:uri="http://schemas.microsoft.com/office/2006/metadata/properties"/>
-    <ds:schemaRef ds:uri="http://schemas.microsoft.com/office/infopath/2007/PartnerControls"/>
-  </ds:schemaRefs>
-</ds:datastoreItem>
-</file>
-
-<file path=customXml/itemProps2.xml><?xml version="1.0" encoding="utf-8"?>
 <ds:datastoreItem xmlns:ds="http://schemas.openxmlformats.org/officeDocument/2006/customXml" ds:itemID="{AE0E9DC8-6C2E-48DB-A231-019FEA753751}">
   <ds:schemaRefs>
     <ds:schemaRef ds:uri="http://schemas.microsoft.com/office/2006/metadata/contentType"/>
@@ -9750,18 +11446,27 @@
 </ds:datastoreItem>
 </file>
 
+<file path=customXml/itemProps2.xml><?xml version="1.0" encoding="utf-8"?>
+<ds:datastoreItem xmlns:ds="http://schemas.openxmlformats.org/officeDocument/2006/customXml" ds:itemID="{4FC51BAF-9CB6-41A3-A90B-803E013830EF}">
+  <ds:schemaRefs>
+    <ds:schemaRef ds:uri="http://schemas.microsoft.com/office/2006/metadata/properties"/>
+    <ds:schemaRef ds:uri="http://schemas.microsoft.com/office/infopath/2007/PartnerControls"/>
+  </ds:schemaRefs>
+</ds:datastoreItem>
+</file>
+
 <file path=customXml/itemProps3.xml><?xml version="1.0" encoding="utf-8"?>
+<ds:datastoreItem xmlns:ds="http://schemas.openxmlformats.org/officeDocument/2006/customXml" ds:itemID="{F616FCDD-1ADF-432E-A446-5CC817DB6383}">
+  <ds:schemaRefs>
+    <ds:schemaRef ds:uri="http://schemas.openxmlformats.org/officeDocument/2006/bibliography"/>
+  </ds:schemaRefs>
+</ds:datastoreItem>
+</file>
+
+<file path=customXml/itemProps4.xml><?xml version="1.0" encoding="utf-8"?>
 <ds:datastoreItem xmlns:ds="http://schemas.openxmlformats.org/officeDocument/2006/customXml" ds:itemID="{3A3BECC5-AD1E-45C2-8932-C7E15A0E2DE6}">
   <ds:schemaRefs>
     <ds:schemaRef ds:uri="http://schemas.microsoft.com/sharepoint/v3/contenttype/forms"/>
   </ds:schemaRefs>
 </ds:datastoreItem>
-</file>
-
-<file path=customXml/itemProps4.xml><?xml version="1.0" encoding="utf-8"?>
-<ds:datastoreItem xmlns:ds="http://schemas.openxmlformats.org/officeDocument/2006/customXml" ds:itemID="{F616FCDD-1ADF-432E-A446-5CC817DB6383}">
-  <ds:schemaRefs>
-    <ds:schemaRef ds:uri="http://schemas.openxmlformats.org/officeDocument/2006/bibliography"/>
-  </ds:schemaRefs>
-</ds:datastoreItem>
 </file>
</xml_diff>